<commit_message>
Ajout de 2 diagrammes de séquences et suppression exception inutilisé
</commit_message>
<xml_diff>
--- a/Dossier.docx
+++ b/Dossier.docx
@@ -197,7 +197,6 @@
                                       <w:text/>
                                     </w:sdtPr>
                                     <w:sdtContent>
-                                      <w:proofErr w:type="spellStart"/>
                                       <w:r>
                                         <w:rPr>
                                           <w:color w:val="FFFFFF" w:themeColor="background1"/>
@@ -206,7 +205,6 @@
                                         </w:rPr>
                                         <w:t>Spacelib</w:t>
                                       </w:r>
-                                      <w:proofErr w:type="spellEnd"/>
                                     </w:sdtContent>
                                   </w:sdt>
                                 </w:p>
@@ -369,7 +367,6 @@
                                 <w:text/>
                               </w:sdtPr>
                               <w:sdtContent>
-                                <w:proofErr w:type="spellStart"/>
                                 <w:r>
                                   <w:rPr>
                                     <w:color w:val="FFFFFF" w:themeColor="background1"/>
@@ -378,7 +375,6 @@
                                   </w:rPr>
                                   <w:t>Spacelib</w:t>
                                 </w:r>
-                                <w:proofErr w:type="spellEnd"/>
                               </w:sdtContent>
                             </w:sdt>
                           </w:p>
@@ -1068,7 +1064,7 @@
           <w:r>
             <w:fldChar w:fldCharType="separate"/>
           </w:r>
-          <w:hyperlink w:anchor="_Toc516607623" w:history="1">
+          <w:hyperlink w:anchor="_Toc516613049" w:history="1">
             <w:r>
               <w:rPr>
                 <w:rStyle w:val="Lienhypertexte"/>
@@ -1109,7 +1105,7 @@
                 <w:noProof/>
                 <w:webHidden/>
               </w:rPr>
-              <w:instrText xml:space="preserve"> PAGEREF _Toc516607623 \h </w:instrText>
+              <w:instrText xml:space="preserve"> PAGEREF _Toc516613049 \h </w:instrText>
             </w:r>
             <w:r>
               <w:rPr>
@@ -1151,7 +1147,7 @@
               <w:noProof/>
             </w:rPr>
           </w:pPr>
-          <w:hyperlink w:anchor="_Toc516607624" w:history="1">
+          <w:hyperlink w:anchor="_Toc516613050" w:history="1">
             <w:r>
               <w:rPr>
                 <w:rStyle w:val="Lienhypertexte"/>
@@ -1178,7 +1174,7 @@
                 <w:noProof/>
                 <w:webHidden/>
               </w:rPr>
-              <w:instrText xml:space="preserve"> PAGEREF _Toc516607624 \h </w:instrText>
+              <w:instrText xml:space="preserve"> PAGEREF _Toc516613050 \h </w:instrText>
             </w:r>
             <w:r>
               <w:rPr>
@@ -1220,7 +1216,7 @@
               <w:noProof/>
             </w:rPr>
           </w:pPr>
-          <w:hyperlink w:anchor="_Toc516607625" w:history="1">
+          <w:hyperlink w:anchor="_Toc516613051" w:history="1">
             <w:r>
               <w:rPr>
                 <w:rStyle w:val="Lienhypertexte"/>
@@ -1247,7 +1243,7 @@
                 <w:noProof/>
                 <w:webHidden/>
               </w:rPr>
-              <w:instrText xml:space="preserve"> PAGEREF _Toc516607625 \h </w:instrText>
+              <w:instrText xml:space="preserve"> PAGEREF _Toc516613051 \h </w:instrText>
             </w:r>
             <w:r>
               <w:rPr>
@@ -1290,7 +1286,7 @@
               <w:noProof/>
             </w:rPr>
           </w:pPr>
-          <w:hyperlink w:anchor="_Toc516607626" w:history="1">
+          <w:hyperlink w:anchor="_Toc516613052" w:history="1">
             <w:r>
               <w:rPr>
                 <w:rStyle w:val="Lienhypertexte"/>
@@ -1331,7 +1327,7 @@
                 <w:noProof/>
                 <w:webHidden/>
               </w:rPr>
-              <w:instrText xml:space="preserve"> PAGEREF _Toc516607626 \h </w:instrText>
+              <w:instrText xml:space="preserve"> PAGEREF _Toc516613052 \h </w:instrText>
             </w:r>
             <w:r>
               <w:rPr>
@@ -1374,7 +1370,7 @@
               <w:noProof/>
             </w:rPr>
           </w:pPr>
-          <w:hyperlink w:anchor="_Toc516607627" w:history="1">
+          <w:hyperlink w:anchor="_Toc516613053" w:history="1">
             <w:r>
               <w:rPr>
                 <w:rStyle w:val="Lienhypertexte"/>
@@ -1415,7 +1411,7 @@
                 <w:noProof/>
                 <w:webHidden/>
               </w:rPr>
-              <w:instrText xml:space="preserve"> PAGEREF _Toc516607627 \h </w:instrText>
+              <w:instrText xml:space="preserve"> PAGEREF _Toc516613053 \h </w:instrText>
             </w:r>
             <w:r>
               <w:rPr>
@@ -1458,7 +1454,7 @@
               <w:noProof/>
             </w:rPr>
           </w:pPr>
-          <w:hyperlink w:anchor="_Toc516607628" w:history="1">
+          <w:hyperlink w:anchor="_Toc516613054" w:history="1">
             <w:r>
               <w:rPr>
                 <w:rStyle w:val="Lienhypertexte"/>
@@ -1500,7 +1496,7 @@
                 <w:noProof/>
                 <w:webHidden/>
               </w:rPr>
-              <w:instrText xml:space="preserve"> PAGEREF _Toc516607628 \h </w:instrText>
+              <w:instrText xml:space="preserve"> PAGEREF _Toc516613054 \h </w:instrText>
             </w:r>
             <w:r>
               <w:rPr>
@@ -1542,7 +1538,7 @@
               <w:noProof/>
             </w:rPr>
           </w:pPr>
-          <w:hyperlink w:anchor="_Toc516607629" w:history="1">
+          <w:hyperlink w:anchor="_Toc516613055" w:history="1">
             <w:r>
               <w:rPr>
                 <w:rStyle w:val="Lienhypertexte"/>
@@ -1569,7 +1565,7 @@
                 <w:noProof/>
                 <w:webHidden/>
               </w:rPr>
-              <w:instrText xml:space="preserve"> PAGEREF _Toc516607629 \h </w:instrText>
+              <w:instrText xml:space="preserve"> PAGEREF _Toc516613055 \h </w:instrText>
             </w:r>
             <w:r>
               <w:rPr>
@@ -1611,7 +1607,7 @@
               <w:noProof/>
             </w:rPr>
           </w:pPr>
-          <w:hyperlink w:anchor="_Toc516607630" w:history="1">
+          <w:hyperlink w:anchor="_Toc516613056" w:history="1">
             <w:r>
               <w:rPr>
                 <w:rStyle w:val="Lienhypertexte"/>
@@ -1638,7 +1634,7 @@
                 <w:noProof/>
                 <w:webHidden/>
               </w:rPr>
-              <w:instrText xml:space="preserve"> PAGEREF _Toc516607630 \h </w:instrText>
+              <w:instrText xml:space="preserve"> PAGEREF _Toc516613056 \h </w:instrText>
             </w:r>
             <w:r>
               <w:rPr>
@@ -1680,7 +1676,7 @@
               <w:noProof/>
             </w:rPr>
           </w:pPr>
-          <w:hyperlink w:anchor="_Toc516607631" w:history="1">
+          <w:hyperlink w:anchor="_Toc516613057" w:history="1">
             <w:r>
               <w:rPr>
                 <w:rStyle w:val="Lienhypertexte"/>
@@ -1707,7 +1703,7 @@
                 <w:noProof/>
                 <w:webHidden/>
               </w:rPr>
-              <w:instrText xml:space="preserve"> PAGEREF _Toc516607631 \h </w:instrText>
+              <w:instrText xml:space="preserve"> PAGEREF _Toc516613057 \h </w:instrText>
             </w:r>
             <w:r>
               <w:rPr>
@@ -1749,7 +1745,7 @@
               <w:noProof/>
             </w:rPr>
           </w:pPr>
-          <w:hyperlink w:anchor="_Toc516607632" w:history="1">
+          <w:hyperlink w:anchor="_Toc516613058" w:history="1">
             <w:r>
               <w:rPr>
                 <w:rStyle w:val="Lienhypertexte"/>
@@ -1776,7 +1772,7 @@
                 <w:noProof/>
                 <w:webHidden/>
               </w:rPr>
-              <w:instrText xml:space="preserve"> PAGEREF _Toc516607632 \h </w:instrText>
+              <w:instrText xml:space="preserve"> PAGEREF _Toc516613058 \h </w:instrText>
             </w:r>
             <w:r>
               <w:rPr>
@@ -1818,7 +1814,7 @@
               <w:noProof/>
             </w:rPr>
           </w:pPr>
-          <w:hyperlink w:anchor="_Toc516607633" w:history="1">
+          <w:hyperlink w:anchor="_Toc516613059" w:history="1">
             <w:r>
               <w:rPr>
                 <w:rStyle w:val="Lienhypertexte"/>
@@ -1845,7 +1841,7 @@
                 <w:noProof/>
                 <w:webHidden/>
               </w:rPr>
-              <w:instrText xml:space="preserve"> PAGEREF _Toc516607633 \h </w:instrText>
+              <w:instrText xml:space="preserve"> PAGEREF _Toc516613059 \h </w:instrText>
             </w:r>
             <w:r>
               <w:rPr>
@@ -1887,7 +1883,7 @@
               <w:noProof/>
             </w:rPr>
           </w:pPr>
-          <w:hyperlink w:anchor="_Toc516607634" w:history="1">
+          <w:hyperlink w:anchor="_Toc516613060" w:history="1">
             <w:r>
               <w:rPr>
                 <w:rStyle w:val="Lienhypertexte"/>
@@ -1914,7 +1910,7 @@
                 <w:noProof/>
                 <w:webHidden/>
               </w:rPr>
-              <w:instrText xml:space="preserve"> PAGEREF _Toc516607634 \h </w:instrText>
+              <w:instrText xml:space="preserve"> PAGEREF _Toc516613060 \h </w:instrText>
             </w:r>
             <w:r>
               <w:rPr>
@@ -1956,7 +1952,7 @@
               <w:noProof/>
             </w:rPr>
           </w:pPr>
-          <w:hyperlink w:anchor="_Toc516607635" w:history="1">
+          <w:hyperlink w:anchor="_Toc516613061" w:history="1">
             <w:r>
               <w:rPr>
                 <w:rStyle w:val="Lienhypertexte"/>
@@ -1983,7 +1979,7 @@
                 <w:noProof/>
                 <w:webHidden/>
               </w:rPr>
-              <w:instrText xml:space="preserve"> PAGEREF _Toc516607635 \h </w:instrText>
+              <w:instrText xml:space="preserve"> PAGEREF _Toc516613061 \h </w:instrText>
             </w:r>
             <w:r>
               <w:rPr>
@@ -2025,7 +2021,7 @@
               <w:noProof/>
             </w:rPr>
           </w:pPr>
-          <w:hyperlink w:anchor="_Toc516607636" w:history="1">
+          <w:hyperlink w:anchor="_Toc516613062" w:history="1">
             <w:r>
               <w:rPr>
                 <w:rStyle w:val="Lienhypertexte"/>
@@ -2052,7 +2048,7 @@
                 <w:noProof/>
                 <w:webHidden/>
               </w:rPr>
-              <w:instrText xml:space="preserve"> PAGEREF _Toc516607636 \h </w:instrText>
+              <w:instrText xml:space="preserve"> PAGEREF _Toc516613062 \h </w:instrText>
             </w:r>
             <w:r>
               <w:rPr>
@@ -2072,7 +2068,7 @@
                 <w:noProof/>
                 <w:webHidden/>
               </w:rPr>
-              <w:t>9</w:t>
+              <w:t>10</w:t>
             </w:r>
             <w:r>
               <w:rPr>
@@ -2094,7 +2090,7 @@
               <w:noProof/>
             </w:rPr>
           </w:pPr>
-          <w:hyperlink w:anchor="_Toc516607637" w:history="1">
+          <w:hyperlink w:anchor="_Toc516613063" w:history="1">
             <w:r>
               <w:rPr>
                 <w:rStyle w:val="Lienhypertexte"/>
@@ -2121,7 +2117,7 @@
                 <w:noProof/>
                 <w:webHidden/>
               </w:rPr>
-              <w:instrText xml:space="preserve"> PAGEREF _Toc516607637 \h </w:instrText>
+              <w:instrText xml:space="preserve"> PAGEREF _Toc516613063 \h </w:instrText>
             </w:r>
             <w:r>
               <w:rPr>
@@ -2141,7 +2137,7 @@
                 <w:noProof/>
                 <w:webHidden/>
               </w:rPr>
-              <w:t>9</w:t>
+              <w:t>10</w:t>
             </w:r>
             <w:r>
               <w:rPr>
@@ -2163,7 +2159,7 @@
               <w:noProof/>
             </w:rPr>
           </w:pPr>
-          <w:hyperlink w:anchor="_Toc516607638" w:history="1">
+          <w:hyperlink w:anchor="_Toc516613064" w:history="1">
             <w:r>
               <w:rPr>
                 <w:rStyle w:val="Lienhypertexte"/>
@@ -2190,7 +2186,7 @@
                 <w:noProof/>
                 <w:webHidden/>
               </w:rPr>
-              <w:instrText xml:space="preserve"> PAGEREF _Toc516607638 \h </w:instrText>
+              <w:instrText xml:space="preserve"> PAGEREF _Toc516613064 \h </w:instrText>
             </w:r>
             <w:r>
               <w:rPr>
@@ -2210,7 +2206,7 @@
                 <w:noProof/>
                 <w:webHidden/>
               </w:rPr>
-              <w:t>9</w:t>
+              <w:t>10</w:t>
             </w:r>
             <w:r>
               <w:rPr>
@@ -2232,7 +2228,7 @@
               <w:noProof/>
             </w:rPr>
           </w:pPr>
-          <w:hyperlink w:anchor="_Toc516607639" w:history="1">
+          <w:hyperlink w:anchor="_Toc516613065" w:history="1">
             <w:r>
               <w:rPr>
                 <w:rStyle w:val="Lienhypertexte"/>
@@ -2259,7 +2255,7 @@
                 <w:noProof/>
                 <w:webHidden/>
               </w:rPr>
-              <w:instrText xml:space="preserve"> PAGEREF _Toc516607639 \h </w:instrText>
+              <w:instrText xml:space="preserve"> PAGEREF _Toc516613065 \h </w:instrText>
             </w:r>
             <w:r>
               <w:rPr>
@@ -2279,7 +2275,7 @@
                 <w:noProof/>
                 <w:webHidden/>
               </w:rPr>
-              <w:t>9</w:t>
+              <w:t>10</w:t>
             </w:r>
             <w:r>
               <w:rPr>
@@ -2301,7 +2297,7 @@
               <w:noProof/>
             </w:rPr>
           </w:pPr>
-          <w:hyperlink w:anchor="_Toc516607640" w:history="1">
+          <w:hyperlink w:anchor="_Toc516613066" w:history="1">
             <w:r>
               <w:rPr>
                 <w:rStyle w:val="Lienhypertexte"/>
@@ -2328,7 +2324,7 @@
                 <w:noProof/>
                 <w:webHidden/>
               </w:rPr>
-              <w:instrText xml:space="preserve"> PAGEREF _Toc516607640 \h </w:instrText>
+              <w:instrText xml:space="preserve"> PAGEREF _Toc516613066 \h </w:instrText>
             </w:r>
             <w:r>
               <w:rPr>
@@ -2348,7 +2344,7 @@
                 <w:noProof/>
                 <w:webHidden/>
               </w:rPr>
-              <w:t>9</w:t>
+              <w:t>10</w:t>
             </w:r>
             <w:r>
               <w:rPr>
@@ -2370,7 +2366,7 @@
               <w:noProof/>
             </w:rPr>
           </w:pPr>
-          <w:hyperlink w:anchor="_Toc516607641" w:history="1">
+          <w:hyperlink w:anchor="_Toc516613067" w:history="1">
             <w:r>
               <w:rPr>
                 <w:rStyle w:val="Lienhypertexte"/>
@@ -2397,7 +2393,7 @@
                 <w:noProof/>
                 <w:webHidden/>
               </w:rPr>
-              <w:instrText xml:space="preserve"> PAGEREF _Toc516607641 \h </w:instrText>
+              <w:instrText xml:space="preserve"> PAGEREF _Toc516613067 \h </w:instrText>
             </w:r>
             <w:r>
               <w:rPr>
@@ -2417,7 +2413,7 @@
                 <w:noProof/>
                 <w:webHidden/>
               </w:rPr>
-              <w:t>9</w:t>
+              <w:t>11</w:t>
             </w:r>
             <w:r>
               <w:rPr>
@@ -2439,7 +2435,7 @@
               <w:noProof/>
             </w:rPr>
           </w:pPr>
-          <w:hyperlink w:anchor="_Toc516607642" w:history="1">
+          <w:hyperlink w:anchor="_Toc516613068" w:history="1">
             <w:r>
               <w:rPr>
                 <w:rStyle w:val="Lienhypertexte"/>
@@ -2466,7 +2462,7 @@
                 <w:noProof/>
                 <w:webHidden/>
               </w:rPr>
-              <w:instrText xml:space="preserve"> PAGEREF _Toc516607642 \h </w:instrText>
+              <w:instrText xml:space="preserve"> PAGEREF _Toc516613068 \h </w:instrText>
             </w:r>
             <w:r>
               <w:rPr>
@@ -2486,7 +2482,7 @@
                 <w:noProof/>
                 <w:webHidden/>
               </w:rPr>
-              <w:t>10</w:t>
+              <w:t>11</w:t>
             </w:r>
             <w:r>
               <w:rPr>
@@ -2508,7 +2504,7 @@
               <w:noProof/>
             </w:rPr>
           </w:pPr>
-          <w:hyperlink w:anchor="_Toc516607643" w:history="1">
+          <w:hyperlink w:anchor="_Toc516613069" w:history="1">
             <w:r>
               <w:rPr>
                 <w:rStyle w:val="Lienhypertexte"/>
@@ -2535,7 +2531,7 @@
                 <w:noProof/>
                 <w:webHidden/>
               </w:rPr>
-              <w:instrText xml:space="preserve"> PAGEREF _Toc516607643 \h </w:instrText>
+              <w:instrText xml:space="preserve"> PAGEREF _Toc516613069 \h </w:instrText>
             </w:r>
             <w:r>
               <w:rPr>
@@ -2555,7 +2551,7 @@
                 <w:noProof/>
                 <w:webHidden/>
               </w:rPr>
-              <w:t>10</w:t>
+              <w:t>11</w:t>
             </w:r>
             <w:r>
               <w:rPr>
@@ -2577,7 +2573,7 @@
               <w:noProof/>
             </w:rPr>
           </w:pPr>
-          <w:hyperlink w:anchor="_Toc516607644" w:history="1">
+          <w:hyperlink w:anchor="_Toc516613070" w:history="1">
             <w:r>
               <w:rPr>
                 <w:rStyle w:val="Lienhypertexte"/>
@@ -2604,7 +2600,7 @@
                 <w:noProof/>
                 <w:webHidden/>
               </w:rPr>
-              <w:instrText xml:space="preserve"> PAGEREF _Toc516607644 \h </w:instrText>
+              <w:instrText xml:space="preserve"> PAGEREF _Toc516613070 \h </w:instrText>
             </w:r>
             <w:r>
               <w:rPr>
@@ -2624,7 +2620,7 @@
                 <w:noProof/>
                 <w:webHidden/>
               </w:rPr>
-              <w:t>10</w:t>
+              <w:t>11</w:t>
             </w:r>
             <w:r>
               <w:rPr>
@@ -2646,7 +2642,7 @@
               <w:noProof/>
             </w:rPr>
           </w:pPr>
-          <w:hyperlink w:anchor="_Toc516607645" w:history="1">
+          <w:hyperlink w:anchor="_Toc516613071" w:history="1">
             <w:r>
               <w:rPr>
                 <w:rStyle w:val="Lienhypertexte"/>
@@ -2673,7 +2669,7 @@
                 <w:noProof/>
                 <w:webHidden/>
               </w:rPr>
-              <w:instrText xml:space="preserve"> PAGEREF _Toc516607645 \h </w:instrText>
+              <w:instrText xml:space="preserve"> PAGEREF _Toc516613071 \h </w:instrText>
             </w:r>
             <w:r>
               <w:rPr>
@@ -2693,7 +2689,7 @@
                 <w:noProof/>
                 <w:webHidden/>
               </w:rPr>
-              <w:t>10</w:t>
+              <w:t>11</w:t>
             </w:r>
             <w:r>
               <w:rPr>
@@ -2715,7 +2711,7 @@
               <w:noProof/>
             </w:rPr>
           </w:pPr>
-          <w:hyperlink w:anchor="_Toc516607646" w:history="1">
+          <w:hyperlink w:anchor="_Toc516613072" w:history="1">
             <w:r>
               <w:rPr>
                 <w:rStyle w:val="Lienhypertexte"/>
@@ -2742,7 +2738,7 @@
                 <w:noProof/>
                 <w:webHidden/>
               </w:rPr>
-              <w:instrText xml:space="preserve"> PAGEREF _Toc516607646 \h </w:instrText>
+              <w:instrText xml:space="preserve"> PAGEREF _Toc516613072 \h </w:instrText>
             </w:r>
             <w:r>
               <w:rPr>
@@ -2762,7 +2758,7 @@
                 <w:noProof/>
                 <w:webHidden/>
               </w:rPr>
-              <w:t>10</w:t>
+              <w:t>11</w:t>
             </w:r>
             <w:r>
               <w:rPr>
@@ -2784,7 +2780,7 @@
               <w:noProof/>
             </w:rPr>
           </w:pPr>
-          <w:hyperlink w:anchor="_Toc516607647" w:history="1">
+          <w:hyperlink w:anchor="_Toc516613073" w:history="1">
             <w:r>
               <w:rPr>
                 <w:rStyle w:val="Lienhypertexte"/>
@@ -2811,7 +2807,7 @@
                 <w:noProof/>
                 <w:webHidden/>
               </w:rPr>
-              <w:instrText xml:space="preserve"> PAGEREF _Toc516607647 \h </w:instrText>
+              <w:instrText xml:space="preserve"> PAGEREF _Toc516613073 \h </w:instrText>
             </w:r>
             <w:r>
               <w:rPr>
@@ -2831,7 +2827,7 @@
                 <w:noProof/>
                 <w:webHidden/>
               </w:rPr>
-              <w:t>10</w:t>
+              <w:t>11</w:t>
             </w:r>
             <w:r>
               <w:rPr>
@@ -2854,7 +2850,7 @@
               <w:noProof/>
             </w:rPr>
           </w:pPr>
-          <w:hyperlink w:anchor="_Toc516607648" w:history="1">
+          <w:hyperlink w:anchor="_Toc516613074" w:history="1">
             <w:r>
               <w:rPr>
                 <w:rStyle w:val="Lienhypertexte"/>
@@ -2895,7 +2891,7 @@
                 <w:noProof/>
                 <w:webHidden/>
               </w:rPr>
-              <w:instrText xml:space="preserve"> PAGEREF _Toc516607648 \h </w:instrText>
+              <w:instrText xml:space="preserve"> PAGEREF _Toc516613074 \h </w:instrText>
             </w:r>
             <w:r>
               <w:rPr>
@@ -2915,7 +2911,7 @@
                 <w:noProof/>
                 <w:webHidden/>
               </w:rPr>
-              <w:t>10</w:t>
+              <w:t>11</w:t>
             </w:r>
             <w:r>
               <w:rPr>
@@ -2938,7 +2934,7 @@
               <w:noProof/>
             </w:rPr>
           </w:pPr>
-          <w:hyperlink w:anchor="_Toc516607649" w:history="1">
+          <w:hyperlink w:anchor="_Toc516613075" w:history="1">
             <w:r>
               <w:rPr>
                 <w:rStyle w:val="Lienhypertexte"/>
@@ -2979,7 +2975,7 @@
                 <w:noProof/>
                 <w:webHidden/>
               </w:rPr>
-              <w:instrText xml:space="preserve"> PAGEREF _Toc516607649 \h </w:instrText>
+              <w:instrText xml:space="preserve"> PAGEREF _Toc516613075 \h </w:instrText>
             </w:r>
             <w:r>
               <w:rPr>
@@ -2999,7 +2995,7 @@
                 <w:noProof/>
                 <w:webHidden/>
               </w:rPr>
-              <w:t>11</w:t>
+              <w:t>12</w:t>
             </w:r>
             <w:r>
               <w:rPr>
@@ -3021,7 +3017,7 @@
               <w:noProof/>
             </w:rPr>
           </w:pPr>
-          <w:hyperlink w:anchor="_Toc516607650" w:history="1">
+          <w:hyperlink w:anchor="_Toc516613076" w:history="1">
             <w:r>
               <w:rPr>
                 <w:rStyle w:val="Lienhypertexte"/>
@@ -3048,7 +3044,7 @@
                 <w:noProof/>
                 <w:webHidden/>
               </w:rPr>
-              <w:instrText xml:space="preserve"> PAGEREF _Toc516607650 \h </w:instrText>
+              <w:instrText xml:space="preserve"> PAGEREF _Toc516613076 \h </w:instrText>
             </w:r>
             <w:r>
               <w:rPr>
@@ -3068,7 +3064,7 @@
                 <w:noProof/>
                 <w:webHidden/>
               </w:rPr>
-              <w:t>11</w:t>
+              <w:t>12</w:t>
             </w:r>
             <w:r>
               <w:rPr>
@@ -3090,7 +3086,7 @@
               <w:noProof/>
             </w:rPr>
           </w:pPr>
-          <w:hyperlink w:anchor="_Toc516607651" w:history="1">
+          <w:hyperlink w:anchor="_Toc516613077" w:history="1">
             <w:r>
               <w:rPr>
                 <w:rStyle w:val="Lienhypertexte"/>
@@ -3117,7 +3113,7 @@
                 <w:noProof/>
                 <w:webHidden/>
               </w:rPr>
-              <w:instrText xml:space="preserve"> PAGEREF _Toc516607651 \h </w:instrText>
+              <w:instrText xml:space="preserve"> PAGEREF _Toc516613077 \h </w:instrText>
             </w:r>
             <w:r>
               <w:rPr>
@@ -3137,7 +3133,7 @@
                 <w:noProof/>
                 <w:webHidden/>
               </w:rPr>
-              <w:t>11</w:t>
+              <w:t>12</w:t>
             </w:r>
             <w:r>
               <w:rPr>
@@ -3159,7 +3155,7 @@
               <w:noProof/>
             </w:rPr>
           </w:pPr>
-          <w:hyperlink w:anchor="_Toc516607652" w:history="1">
+          <w:hyperlink w:anchor="_Toc516613078" w:history="1">
             <w:r>
               <w:rPr>
                 <w:rStyle w:val="Lienhypertexte"/>
@@ -3186,7 +3182,7 @@
                 <w:noProof/>
                 <w:webHidden/>
               </w:rPr>
-              <w:instrText xml:space="preserve"> PAGEREF _Toc516607652 \h </w:instrText>
+              <w:instrText xml:space="preserve"> PAGEREF _Toc516613078 \h </w:instrText>
             </w:r>
             <w:r>
               <w:rPr>
@@ -3206,7 +3202,7 @@
                 <w:noProof/>
                 <w:webHidden/>
               </w:rPr>
-              <w:t>12</w:t>
+              <w:t>13</w:t>
             </w:r>
             <w:r>
               <w:rPr>
@@ -3228,7 +3224,7 @@
               <w:noProof/>
             </w:rPr>
           </w:pPr>
-          <w:hyperlink w:anchor="_Toc516607653" w:history="1">
+          <w:hyperlink w:anchor="_Toc516613079" w:history="1">
             <w:r>
               <w:rPr>
                 <w:rStyle w:val="Lienhypertexte"/>
@@ -3255,7 +3251,7 @@
                 <w:noProof/>
                 <w:webHidden/>
               </w:rPr>
-              <w:instrText xml:space="preserve"> PAGEREF _Toc516607653 \h </w:instrText>
+              <w:instrText xml:space="preserve"> PAGEREF _Toc516613079 \h </w:instrText>
             </w:r>
             <w:r>
               <w:rPr>
@@ -3275,7 +3271,7 @@
                 <w:noProof/>
                 <w:webHidden/>
               </w:rPr>
-              <w:t>12</w:t>
+              <w:t>13</w:t>
             </w:r>
             <w:r>
               <w:rPr>
@@ -3298,7 +3294,7 @@
               <w:noProof/>
             </w:rPr>
           </w:pPr>
-          <w:hyperlink w:anchor="_Toc516607654" w:history="1">
+          <w:hyperlink w:anchor="_Toc516613080" w:history="1">
             <w:r>
               <w:rPr>
                 <w:rStyle w:val="Lienhypertexte"/>
@@ -3339,7 +3335,7 @@
                 <w:noProof/>
                 <w:webHidden/>
               </w:rPr>
-              <w:instrText xml:space="preserve"> PAGEREF _Toc516607654 \h </w:instrText>
+              <w:instrText xml:space="preserve"> PAGEREF _Toc516613080 \h </w:instrText>
             </w:r>
             <w:r>
               <w:rPr>
@@ -3359,7 +3355,7 @@
                 <w:noProof/>
                 <w:webHidden/>
               </w:rPr>
-              <w:t>13</w:t>
+              <w:t>14</w:t>
             </w:r>
             <w:r>
               <w:rPr>
@@ -3381,7 +3377,7 @@
               <w:noProof/>
             </w:rPr>
           </w:pPr>
-          <w:hyperlink w:anchor="_Toc516607655" w:history="1">
+          <w:hyperlink w:anchor="_Toc516613081" w:history="1">
             <w:r>
               <w:rPr>
                 <w:rStyle w:val="Lienhypertexte"/>
@@ -3408,7 +3404,7 @@
                 <w:noProof/>
                 <w:webHidden/>
               </w:rPr>
-              <w:instrText xml:space="preserve"> PAGEREF _Toc516607655 \h </w:instrText>
+              <w:instrText xml:space="preserve"> PAGEREF _Toc516613081 \h </w:instrText>
             </w:r>
             <w:r>
               <w:rPr>
@@ -3428,7 +3424,7 @@
                 <w:noProof/>
                 <w:webHidden/>
               </w:rPr>
-              <w:t>13</w:t>
+              <w:t>14</w:t>
             </w:r>
             <w:r>
               <w:rPr>
@@ -3450,7 +3446,7 @@
               <w:noProof/>
             </w:rPr>
           </w:pPr>
-          <w:hyperlink w:anchor="_Toc516607656" w:history="1">
+          <w:hyperlink w:anchor="_Toc516613082" w:history="1">
             <w:r>
               <w:rPr>
                 <w:rStyle w:val="Lienhypertexte"/>
@@ -3477,7 +3473,7 @@
                 <w:noProof/>
                 <w:webHidden/>
               </w:rPr>
-              <w:instrText xml:space="preserve"> PAGEREF _Toc516607656 \h </w:instrText>
+              <w:instrText xml:space="preserve"> PAGEREF _Toc516613082 \h </w:instrText>
             </w:r>
             <w:r>
               <w:rPr>
@@ -3497,7 +3493,7 @@
                 <w:noProof/>
                 <w:webHidden/>
               </w:rPr>
-              <w:t>13</w:t>
+              <w:t>14</w:t>
             </w:r>
             <w:r>
               <w:rPr>
@@ -3519,7 +3515,7 @@
               <w:noProof/>
             </w:rPr>
           </w:pPr>
-          <w:hyperlink w:anchor="_Toc516607657" w:history="1">
+          <w:hyperlink w:anchor="_Toc516613083" w:history="1">
             <w:r>
               <w:rPr>
                 <w:rStyle w:val="Lienhypertexte"/>
@@ -3546,7 +3542,7 @@
                 <w:noProof/>
                 <w:webHidden/>
               </w:rPr>
-              <w:instrText xml:space="preserve"> PAGEREF _Toc516607657 \h </w:instrText>
+              <w:instrText xml:space="preserve"> PAGEREF _Toc516613083 \h </w:instrText>
             </w:r>
             <w:r>
               <w:rPr>
@@ -3566,7 +3562,7 @@
                 <w:noProof/>
                 <w:webHidden/>
               </w:rPr>
-              <w:t>13</w:t>
+              <w:t>14</w:t>
             </w:r>
             <w:r>
               <w:rPr>
@@ -3588,7 +3584,7 @@
               <w:noProof/>
             </w:rPr>
           </w:pPr>
-          <w:hyperlink w:anchor="_Toc516607658" w:history="1">
+          <w:hyperlink w:anchor="_Toc516613084" w:history="1">
             <w:r>
               <w:rPr>
                 <w:rStyle w:val="Lienhypertexte"/>
@@ -3615,7 +3611,7 @@
                 <w:noProof/>
                 <w:webHidden/>
               </w:rPr>
-              <w:instrText xml:space="preserve"> PAGEREF _Toc516607658 \h </w:instrText>
+              <w:instrText xml:space="preserve"> PAGEREF _Toc516613084 \h </w:instrText>
             </w:r>
             <w:r>
               <w:rPr>
@@ -3635,7 +3631,7 @@
                 <w:noProof/>
                 <w:webHidden/>
               </w:rPr>
-              <w:t>13</w:t>
+              <w:t>14</w:t>
             </w:r>
             <w:r>
               <w:rPr>
@@ -3658,7 +3654,7 @@
               <w:noProof/>
             </w:rPr>
           </w:pPr>
-          <w:hyperlink w:anchor="_Toc516607659" w:history="1">
+          <w:hyperlink w:anchor="_Toc516613085" w:history="1">
             <w:r>
               <w:rPr>
                 <w:rStyle w:val="Lienhypertexte"/>
@@ -3699,7 +3695,7 @@
                 <w:noProof/>
                 <w:webHidden/>
               </w:rPr>
-              <w:instrText xml:space="preserve"> PAGEREF _Toc516607659 \h </w:instrText>
+              <w:instrText xml:space="preserve"> PAGEREF _Toc516613085 \h </w:instrText>
             </w:r>
             <w:r>
               <w:rPr>
@@ -3719,7 +3715,7 @@
                 <w:noProof/>
                 <w:webHidden/>
               </w:rPr>
-              <w:t>14</w:t>
+              <w:t>15</w:t>
             </w:r>
             <w:r>
               <w:rPr>
@@ -3741,7 +3737,7 @@
               <w:noProof/>
             </w:rPr>
           </w:pPr>
-          <w:hyperlink w:anchor="_Toc516607660" w:history="1">
+          <w:hyperlink w:anchor="_Toc516613086" w:history="1">
             <w:r>
               <w:rPr>
                 <w:rStyle w:val="Lienhypertexte"/>
@@ -3768,7 +3764,7 @@
                 <w:noProof/>
                 <w:webHidden/>
               </w:rPr>
-              <w:instrText xml:space="preserve"> PAGEREF _Toc516607660 \h </w:instrText>
+              <w:instrText xml:space="preserve"> PAGEREF _Toc516613086 \h </w:instrText>
             </w:r>
             <w:r>
               <w:rPr>
@@ -3788,7 +3784,7 @@
                 <w:noProof/>
                 <w:webHidden/>
               </w:rPr>
-              <w:t>14</w:t>
+              <w:t>15</w:t>
             </w:r>
             <w:r>
               <w:rPr>
@@ -3810,7 +3806,7 @@
               <w:noProof/>
             </w:rPr>
           </w:pPr>
-          <w:hyperlink w:anchor="_Toc516607661" w:history="1">
+          <w:hyperlink w:anchor="_Toc516613087" w:history="1">
             <w:r>
               <w:rPr>
                 <w:rStyle w:val="Lienhypertexte"/>
@@ -3837,7 +3833,7 @@
                 <w:noProof/>
                 <w:webHidden/>
               </w:rPr>
-              <w:instrText xml:space="preserve"> PAGEREF _Toc516607661 \h </w:instrText>
+              <w:instrText xml:space="preserve"> PAGEREF _Toc516613087 \h </w:instrText>
             </w:r>
             <w:r>
               <w:rPr>
@@ -3857,7 +3853,7 @@
                 <w:noProof/>
                 <w:webHidden/>
               </w:rPr>
-              <w:t>14</w:t>
+              <w:t>15</w:t>
             </w:r>
             <w:r>
               <w:rPr>
@@ -3879,7 +3875,7 @@
               <w:noProof/>
             </w:rPr>
           </w:pPr>
-          <w:hyperlink w:anchor="_Toc516607662" w:history="1">
+          <w:hyperlink w:anchor="_Toc516613088" w:history="1">
             <w:r>
               <w:rPr>
                 <w:rStyle w:val="Lienhypertexte"/>
@@ -3906,7 +3902,7 @@
                 <w:noProof/>
                 <w:webHidden/>
               </w:rPr>
-              <w:instrText xml:space="preserve"> PAGEREF _Toc516607662 \h </w:instrText>
+              <w:instrText xml:space="preserve"> PAGEREF _Toc516613088 \h </w:instrText>
             </w:r>
             <w:r>
               <w:rPr>
@@ -3926,7 +3922,7 @@
                 <w:noProof/>
                 <w:webHidden/>
               </w:rPr>
-              <w:t>14</w:t>
+              <w:t>15</w:t>
             </w:r>
             <w:r>
               <w:rPr>
@@ -3948,7 +3944,7 @@
               <w:noProof/>
             </w:rPr>
           </w:pPr>
-          <w:hyperlink w:anchor="_Toc516607663" w:history="1">
+          <w:hyperlink w:anchor="_Toc516613089" w:history="1">
             <w:r>
               <w:rPr>
                 <w:rStyle w:val="Lienhypertexte"/>
@@ -3975,7 +3971,7 @@
                 <w:noProof/>
                 <w:webHidden/>
               </w:rPr>
-              <w:instrText xml:space="preserve"> PAGEREF _Toc516607663 \h </w:instrText>
+              <w:instrText xml:space="preserve"> PAGEREF _Toc516613089 \h </w:instrText>
             </w:r>
             <w:r>
               <w:rPr>
@@ -3995,7 +3991,7 @@
                 <w:noProof/>
                 <w:webHidden/>
               </w:rPr>
-              <w:t>15</w:t>
+              <w:t>16</w:t>
             </w:r>
             <w:r>
               <w:rPr>
@@ -4017,7 +4013,7 @@
               <w:noProof/>
             </w:rPr>
           </w:pPr>
-          <w:hyperlink w:anchor="_Toc516607664" w:history="1">
+          <w:hyperlink w:anchor="_Toc516613090" w:history="1">
             <w:r>
               <w:rPr>
                 <w:rStyle w:val="Lienhypertexte"/>
@@ -4044,7 +4040,7 @@
                 <w:noProof/>
                 <w:webHidden/>
               </w:rPr>
-              <w:instrText xml:space="preserve"> PAGEREF _Toc516607664 \h </w:instrText>
+              <w:instrText xml:space="preserve"> PAGEREF _Toc516613090 \h </w:instrText>
             </w:r>
             <w:r>
               <w:rPr>
@@ -4064,7 +4060,7 @@
                 <w:noProof/>
                 <w:webHidden/>
               </w:rPr>
-              <w:t>16</w:t>
+              <w:t>17</w:t>
             </w:r>
             <w:r>
               <w:rPr>
@@ -4111,7 +4107,7 @@
       <w:pPr>
         <w:pStyle w:val="Titre1"/>
       </w:pPr>
-      <w:bookmarkStart w:id="0" w:name="_Toc516607623"/>
+      <w:bookmarkStart w:id="0" w:name="_Toc516613049"/>
       <w:r>
         <w:lastRenderedPageBreak/>
         <w:t>Objectifs</w:t>
@@ -4122,7 +4118,7 @@
       <w:pPr>
         <w:pStyle w:val="Titre2"/>
       </w:pPr>
-      <w:bookmarkStart w:id="1" w:name="_Toc516607624"/>
+      <w:bookmarkStart w:id="1" w:name="_Toc516613050"/>
       <w:r>
         <w:t>But du projet</w:t>
       </w:r>
@@ -4143,7 +4139,7 @@
       <w:pPr>
         <w:pStyle w:val="Titre2"/>
       </w:pPr>
-      <w:bookmarkStart w:id="2" w:name="_Toc516607625"/>
+      <w:bookmarkStart w:id="2" w:name="_Toc516613051"/>
       <w:r>
         <w:t>Présentation du sujet</w:t>
       </w:r>
@@ -4154,15 +4150,7 @@
         <w:t>Nous devons donc réaliser un</w:t>
       </w:r>
       <w:r>
-        <w:t xml:space="preserve"> service public de transports intergalactiques nommé </w:t>
-      </w:r>
-      <w:proofErr w:type="spellStart"/>
-      <w:r>
-        <w:t>Spacelib</w:t>
-      </w:r>
-      <w:proofErr w:type="spellEnd"/>
-      <w:r>
-        <w:t xml:space="preserve">.  Il s’agit d’un service de transport gratuits entre stations spatiales permettant à </w:t>
+        <w:t xml:space="preserve"> service public de transports intergalactiques nommé Spacelib.  Il s’agit d’un service de transport gratuits entre stations spatiales permettant à </w:t>
       </w:r>
       <w:r>
         <w:t>des usagers</w:t>
@@ -4173,15 +4161,7 @@
     </w:p>
     <w:p>
       <w:r>
-        <w:t xml:space="preserve">Pour ce faire, nous devons développer le système d’information de </w:t>
-      </w:r>
-      <w:proofErr w:type="spellStart"/>
-      <w:r>
-        <w:t>Spacelib</w:t>
-      </w:r>
-      <w:proofErr w:type="spellEnd"/>
-      <w:r>
-        <w:t xml:space="preserve"> et les différentes applications suivantes :</w:t>
+        <w:t>Pour ce faire, nous devons développer le système d’information de Spacelib et les différentes applications suivantes :</w:t>
       </w:r>
     </w:p>
     <w:p>
@@ -4208,15 +4188,7 @@
         <w:t>Un client lourd</w:t>
       </w:r>
       <w:r>
-        <w:t xml:space="preserve"> d’administration. Il permettra de maintenir </w:t>
-      </w:r>
-      <w:proofErr w:type="spellStart"/>
-      <w:r>
-        <w:t>Spacelib</w:t>
-      </w:r>
-      <w:proofErr w:type="spellEnd"/>
-      <w:r>
-        <w:t>.</w:t>
+        <w:t xml:space="preserve"> d’administration. Il permettra de maintenir Spacelib.</w:t>
       </w:r>
     </w:p>
     <w:p>
@@ -4243,7 +4215,7 @@
       <w:pPr>
         <w:pStyle w:val="Titre1"/>
       </w:pPr>
-      <w:bookmarkStart w:id="3" w:name="_Toc516607626"/>
+      <w:bookmarkStart w:id="3" w:name="_Toc516613052"/>
       <w:r>
         <w:lastRenderedPageBreak/>
         <w:t>Diagramme</w:t>
@@ -4310,7 +4282,7 @@
         <w:pStyle w:val="Lgende"/>
         <w:jc w:val="center"/>
       </w:pPr>
-      <w:bookmarkStart w:id="4" w:name="_Toc516607665"/>
+      <w:bookmarkStart w:id="4" w:name="_Toc516613091"/>
       <w:r>
         <w:t xml:space="preserve">Figure </w:t>
       </w:r>
@@ -4387,7 +4359,7 @@
         <w:pStyle w:val="Lgende"/>
         <w:jc w:val="center"/>
       </w:pPr>
-      <w:bookmarkStart w:id="5" w:name="_Toc516607666"/>
+      <w:bookmarkStart w:id="5" w:name="_Toc516613092"/>
       <w:r>
         <w:t xml:space="preserve">Figure </w:t>
       </w:r>
@@ -4467,7 +4439,7 @@
         <w:pStyle w:val="Lgende"/>
         <w:jc w:val="center"/>
       </w:pPr>
-      <w:bookmarkStart w:id="6" w:name="_Toc516607667"/>
+      <w:bookmarkStart w:id="6" w:name="_Toc516613093"/>
       <w:r>
         <w:t xml:space="preserve">Figure </w:t>
       </w:r>
@@ -4496,7 +4468,7 @@
       <w:pPr>
         <w:pStyle w:val="Titre1"/>
       </w:pPr>
-      <w:bookmarkStart w:id="7" w:name="_Toc516607627"/>
+      <w:bookmarkStart w:id="7" w:name="_Toc516613053"/>
       <w:r>
         <w:t>Diagramme des classes</w:t>
       </w:r>
@@ -4570,15 +4542,7 @@
         <w:t xml:space="preserve"> Il s’agit d’une action qui a une date de début et une date de fin</w:t>
       </w:r>
       <w:r>
-        <w:t>. Elle se réalise dans un quai et sur une navette. La date d’opération (</w:t>
-      </w:r>
-      <w:proofErr w:type="spellStart"/>
-      <w:r>
-        <w:t>dateOperation</w:t>
-      </w:r>
-      <w:proofErr w:type="spellEnd"/>
-      <w:r>
-        <w:t>) correspond à la date où l’opération a été créé.</w:t>
+        <w:t>. Elle se réalise dans un quai et sur une navette. La date d’opération (dateOperation) correspond à la date où l’opération a été créé.</w:t>
       </w:r>
     </w:p>
     <w:p>
@@ -4638,15 +4602,7 @@
         <w:t>Station :</w:t>
       </w:r>
       <w:r>
-        <w:t xml:space="preserve"> Ce sont toutes les stations que l’administrateur a créées. Elles font partie de </w:t>
-      </w:r>
-      <w:proofErr w:type="spellStart"/>
-      <w:r>
-        <w:t>Spacelib</w:t>
-      </w:r>
-      <w:proofErr w:type="spellEnd"/>
-      <w:r>
-        <w:t>. Une station est composée de quais</w:t>
+        <w:t xml:space="preserve"> Ce sont toutes les stations que l’administrateur a créées. Elles font partie de Spacelib. Une station est composée de quais</w:t>
       </w:r>
       <w:r>
         <w:t>.</w:t>
@@ -4748,7 +4704,7 @@
                                 <w:noProof/>
                               </w:rPr>
                             </w:pPr>
-                            <w:bookmarkStart w:id="8" w:name="_Toc516607668"/>
+                            <w:bookmarkStart w:id="8" w:name="_Toc516613094"/>
                             <w:r>
                               <w:t xml:space="preserve">Figure </w:t>
                             </w:r>
@@ -4792,7 +4748,7 @@
                           <w:noProof/>
                         </w:rPr>
                       </w:pPr>
-                      <w:bookmarkStart w:id="9" w:name="_Toc516607668"/>
+                      <w:bookmarkStart w:id="9" w:name="_Toc516613094"/>
                       <w:r>
                         <w:t xml:space="preserve">Figure </w:t>
                       </w:r>
@@ -4882,15 +4838,7 @@
         <w:t>Pour la gestion des navettes à réviser</w:t>
       </w:r>
       <w:r>
-        <w:t>, nous avons ajouté un attribut aux navettes (</w:t>
-      </w:r>
-      <w:proofErr w:type="spellStart"/>
-      <w:r>
-        <w:t>prochaineRévision</w:t>
-      </w:r>
-      <w:proofErr w:type="spellEnd"/>
-      <w:r>
-        <w:t xml:space="preserve">). </w:t>
+        <w:t xml:space="preserve">, nous avons ajouté un attribut aux navettes (prochaineRévision). </w:t>
       </w:r>
       <w:r>
         <w:t xml:space="preserve">Ce compteur est à 0 si la navette vient d’être révisée. Il </w:t>
@@ -5054,7 +5002,7 @@
                                 <w:noProof/>
                               </w:rPr>
                             </w:pPr>
-                            <w:bookmarkStart w:id="10" w:name="_Toc516607669"/>
+                            <w:bookmarkStart w:id="10" w:name="_Toc516613095"/>
                             <w:r>
                               <w:t xml:space="preserve">Figure </w:t>
                             </w:r>
@@ -5098,7 +5046,7 @@
                           <w:noProof/>
                         </w:rPr>
                       </w:pPr>
-                      <w:bookmarkStart w:id="11" w:name="_Toc516607669"/>
+                      <w:bookmarkStart w:id="11" w:name="_Toc516613095"/>
                       <w:r>
                         <w:t xml:space="preserve">Figure </w:t>
                       </w:r>
@@ -5212,7 +5160,7 @@
         </w:rPr>
         <w:br w:type="page"/>
       </w:r>
-      <w:bookmarkStart w:id="12" w:name="_Toc516607628"/>
+      <w:bookmarkStart w:id="12" w:name="_Toc516613054"/>
       <w:r>
         <w:lastRenderedPageBreak/>
         <w:t>Diagrammes Séquences systèmes</w:t>
@@ -5223,17 +5171,9 @@
       <w:pPr>
         <w:pStyle w:val="Titre2"/>
       </w:pPr>
-      <w:bookmarkStart w:id="13" w:name="_Toc516607629"/>
-      <w:r>
-        <w:t xml:space="preserve">Diagramme Séquences systèmes des </w:t>
-      </w:r>
-      <w:proofErr w:type="spellStart"/>
-      <w:r>
-        <w:t>UCs</w:t>
-      </w:r>
-      <w:proofErr w:type="spellEnd"/>
-      <w:r>
-        <w:t xml:space="preserve"> Visiteur</w:t>
+      <w:bookmarkStart w:id="13" w:name="_Toc516613055"/>
+      <w:r>
+        <w:t>Diagramme Séquences systèmes des UCs Visiteur</w:t>
       </w:r>
       <w:bookmarkEnd w:id="13"/>
     </w:p>
@@ -5241,7 +5181,7 @@
       <w:pPr>
         <w:pStyle w:val="Titre3"/>
       </w:pPr>
-      <w:bookmarkStart w:id="14" w:name="_Toc516607630"/>
+      <w:bookmarkStart w:id="14" w:name="_Toc516613056"/>
       <w:r>
         <w:rPr>
           <w:noProof/>
@@ -5291,7 +5231,7 @@
                                 <w:noProof/>
                               </w:rPr>
                             </w:pPr>
-                            <w:bookmarkStart w:id="15" w:name="_Toc516607670"/>
+                            <w:bookmarkStart w:id="15" w:name="_Toc516613096"/>
                             <w:r>
                               <w:t xml:space="preserve">Figure </w:t>
                             </w:r>
@@ -5335,7 +5275,7 @@
                           <w:noProof/>
                         </w:rPr>
                       </w:pPr>
-                      <w:bookmarkStart w:id="16" w:name="_Toc516607670"/>
+                      <w:bookmarkStart w:id="16" w:name="_Toc516613096"/>
                       <w:r>
                         <w:t xml:space="preserve">Figure </w:t>
                       </w:r>
@@ -5443,7 +5383,7 @@
       <w:pPr>
         <w:pStyle w:val="Titre3"/>
       </w:pPr>
-      <w:bookmarkStart w:id="17" w:name="_Toc516607631"/>
+      <w:bookmarkStart w:id="17" w:name="_Toc516613057"/>
       <w:r>
         <w:rPr>
           <w:noProof/>
@@ -5493,7 +5433,7 @@
                                 <w:noProof/>
                               </w:rPr>
                             </w:pPr>
-                            <w:bookmarkStart w:id="18" w:name="_Toc516607671"/>
+                            <w:bookmarkStart w:id="18" w:name="_Toc516613097"/>
                             <w:r>
                               <w:t xml:space="preserve">Figure </w:t>
                             </w:r>
@@ -5537,7 +5477,7 @@
                           <w:noProof/>
                         </w:rPr>
                       </w:pPr>
-                      <w:bookmarkStart w:id="19" w:name="_Toc516607671"/>
+                      <w:bookmarkStart w:id="19" w:name="_Toc516613097"/>
                       <w:r>
                         <w:t xml:space="preserve">Figure </w:t>
                       </w:r>
@@ -5636,7 +5576,7 @@
       <w:pPr>
         <w:pStyle w:val="Titre3"/>
       </w:pPr>
-      <w:bookmarkStart w:id="20" w:name="_Toc516607632"/>
+      <w:bookmarkStart w:id="20" w:name="_Toc516613058"/>
       <w:r>
         <w:rPr>
           <w:noProof/>
@@ -5708,7 +5648,7 @@
         <w:pStyle w:val="Lgende"/>
         <w:jc w:val="center"/>
       </w:pPr>
-      <w:bookmarkStart w:id="21" w:name="_Toc516607672"/>
+      <w:bookmarkStart w:id="21" w:name="_Toc516613098"/>
       <w:r>
         <w:t xml:space="preserve">Figure </w:t>
       </w:r>
@@ -5730,17 +5670,9 @@
       <w:pPr>
         <w:pStyle w:val="Titre2"/>
       </w:pPr>
-      <w:bookmarkStart w:id="22" w:name="_Toc516607633"/>
-      <w:r>
-        <w:t xml:space="preserve">Diagrammes Séquences systèmes des </w:t>
-      </w:r>
-      <w:proofErr w:type="spellStart"/>
-      <w:r>
-        <w:t>Ucs</w:t>
-      </w:r>
-      <w:proofErr w:type="spellEnd"/>
-      <w:r>
-        <w:t xml:space="preserve"> des Usagers</w:t>
+      <w:bookmarkStart w:id="22" w:name="_Toc516613059"/>
+      <w:r>
+        <w:t>Diagrammes Séquences systèmes des Ucs des Usagers</w:t>
       </w:r>
       <w:bookmarkEnd w:id="22"/>
     </w:p>
@@ -5748,7 +5680,7 @@
       <w:pPr>
         <w:pStyle w:val="Titre3"/>
       </w:pPr>
-      <w:bookmarkStart w:id="23" w:name="_Toc516607634"/>
+      <w:bookmarkStart w:id="23" w:name="_Toc516613060"/>
       <w:r>
         <w:t>Réserver Navette</w:t>
       </w:r>
@@ -5760,7 +5692,192 @@
       <w:pPr>
         <w:pStyle w:val="Titre3"/>
       </w:pPr>
-      <w:bookmarkStart w:id="24" w:name="_Toc516607635"/>
+      <w:bookmarkStart w:id="24" w:name="_Toc516613061"/>
+      <w:r>
+        <w:rPr>
+          <w:noProof/>
+        </w:rPr>
+        <mc:AlternateContent>
+          <mc:Choice Requires="wps">
+            <w:drawing>
+              <wp:anchor distT="0" distB="0" distL="114300" distR="114300" simplePos="0" relativeHeight="251679744" behindDoc="0" locked="0" layoutInCell="1" allowOverlap="1" wp14:anchorId="145EABBA" wp14:editId="0EEEAC48">
+                <wp:simplePos x="0" y="0"/>
+                <wp:positionH relativeFrom="column">
+                  <wp:posOffset>-742315</wp:posOffset>
+                </wp:positionH>
+                <wp:positionV relativeFrom="paragraph">
+                  <wp:posOffset>4342130</wp:posOffset>
+                </wp:positionV>
+                <wp:extent cx="7292340" cy="635"/>
+                <wp:effectExtent l="0" t="0" r="0" b="0"/>
+                <wp:wrapSquare wrapText="bothSides"/>
+                <wp:docPr id="29" name="Zone de texte 29"/>
+                <wp:cNvGraphicFramePr/>
+                <a:graphic xmlns:a="http://schemas.openxmlformats.org/drawingml/2006/main">
+                  <a:graphicData uri="http://schemas.microsoft.com/office/word/2010/wordprocessingShape">
+                    <wps:wsp>
+                      <wps:cNvSpPr txBox="1"/>
+                      <wps:spPr>
+                        <a:xfrm>
+                          <a:off x="0" y="0"/>
+                          <a:ext cx="7292340" cy="635"/>
+                        </a:xfrm>
+                        <a:prstGeom prst="rect">
+                          <a:avLst/>
+                        </a:prstGeom>
+                        <a:solidFill>
+                          <a:prstClr val="white"/>
+                        </a:solidFill>
+                        <a:ln>
+                          <a:noFill/>
+                        </a:ln>
+                      </wps:spPr>
+                      <wps:txbx>
+                        <w:txbxContent>
+                          <w:p>
+                            <w:pPr>
+                              <w:pStyle w:val="Lgende"/>
+                              <w:jc w:val="center"/>
+                              <w:rPr>
+                                <w:noProof/>
+                              </w:rPr>
+                            </w:pPr>
+                            <w:bookmarkStart w:id="25" w:name="_Toc516613099"/>
+                            <w:r>
+                              <w:t xml:space="preserve">Figure </w:t>
+                            </w:r>
+                            <w:fldSimple w:instr=" SEQ Figure \* ARABIC ">
+                              <w:r>
+                                <w:rPr>
+                                  <w:noProof/>
+                                </w:rPr>
+                                <w:t>9</w:t>
+                              </w:r>
+                            </w:fldSimple>
+                            <w:r>
+                              <w:t xml:space="preserve"> : DSS UC Démarrer voyage</w:t>
+                            </w:r>
+                            <w:bookmarkEnd w:id="25"/>
+                          </w:p>
+                        </w:txbxContent>
+                      </wps:txbx>
+                      <wps:bodyPr rot="0" spcFirstLastPara="0" vertOverflow="overflow" horzOverflow="overflow" vert="horz" wrap="square" lIns="0" tIns="0" rIns="0" bIns="0" numCol="1" spcCol="0" rtlCol="0" fromWordArt="0" anchor="t" anchorCtr="0" forceAA="0" compatLnSpc="1">
+                        <a:prstTxWarp prst="textNoShape">
+                          <a:avLst/>
+                        </a:prstTxWarp>
+                        <a:spAutoFit/>
+                      </wps:bodyPr>
+                    </wps:wsp>
+                  </a:graphicData>
+                </a:graphic>
+              </wp:anchor>
+            </w:drawing>
+          </mc:Choice>
+          <mc:Fallback>
+            <w:pict>
+              <v:shape w14:anchorId="145EABBA" id="Zone de texte 29" o:spid="_x0000_s1036" type="#_x0000_t202" style="position:absolute;left:0;text-align:left;margin-left:-58.45pt;margin-top:341.9pt;width:574.2pt;height:.05pt;z-index:251679744;visibility:visible;mso-wrap-style:square;mso-wrap-distance-left:9pt;mso-wrap-distance-top:0;mso-wrap-distance-right:9pt;mso-wrap-distance-bottom:0;mso-position-horizontal:absolute;mso-position-horizontal-relative:text;mso-position-vertical:absolute;mso-position-vertical-relative:text;v-text-anchor:top" o:gfxdata="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" stroked="f">
+                <v:textbox style="mso-fit-shape-to-text:t" inset="0,0,0,0">
+                  <w:txbxContent>
+                    <w:p>
+                      <w:pPr>
+                        <w:pStyle w:val="Lgende"/>
+                        <w:jc w:val="center"/>
+                        <w:rPr>
+                          <w:noProof/>
+                        </w:rPr>
+                      </w:pPr>
+                      <w:bookmarkStart w:id="26" w:name="_Toc516613099"/>
+                      <w:r>
+                        <w:t xml:space="preserve">Figure </w:t>
+                      </w:r>
+                      <w:fldSimple w:instr=" SEQ Figure \* ARABIC ">
+                        <w:r>
+                          <w:rPr>
+                            <w:noProof/>
+                          </w:rPr>
+                          <w:t>9</w:t>
+                        </w:r>
+                      </w:fldSimple>
+                      <w:r>
+                        <w:t xml:space="preserve"> : DSS UC Démarrer voyage</w:t>
+                      </w:r>
+                      <w:bookmarkEnd w:id="26"/>
+                    </w:p>
+                  </w:txbxContent>
+                </v:textbox>
+                <w10:wrap type="square"/>
+              </v:shape>
+            </w:pict>
+          </mc:Fallback>
+        </mc:AlternateContent>
+      </w:r>
+      <w:r>
+        <w:rPr>
+          <w:noProof/>
+        </w:rPr>
+        <w:drawing>
+          <wp:anchor distT="0" distB="0" distL="114300" distR="114300" simplePos="0" relativeHeight="251676672" behindDoc="0" locked="0" layoutInCell="1" allowOverlap="1">
+            <wp:simplePos x="0" y="0"/>
+            <wp:positionH relativeFrom="column">
+              <wp:posOffset>-742315</wp:posOffset>
+            </wp:positionH>
+            <wp:positionV relativeFrom="paragraph">
+              <wp:posOffset>196850</wp:posOffset>
+            </wp:positionV>
+            <wp:extent cx="7292340" cy="4088130"/>
+            <wp:effectExtent l="0" t="0" r="3810" b="7620"/>
+            <wp:wrapSquare wrapText="bothSides"/>
+            <wp:docPr id="27" name="Image 27"/>
+            <wp:cNvGraphicFramePr>
+              <a:graphicFrameLocks xmlns:a="http://schemas.openxmlformats.org/drawingml/2006/main" noChangeAspect="1"/>
+            </wp:cNvGraphicFramePr>
+            <a:graphic xmlns:a="http://schemas.openxmlformats.org/drawingml/2006/main">
+              <a:graphicData uri="http://schemas.openxmlformats.org/drawingml/2006/picture">
+                <pic:pic xmlns:pic="http://schemas.openxmlformats.org/drawingml/2006/picture">
+                  <pic:nvPicPr>
+                    <pic:cNvPr id="0" name="Picture 2"/>
+                    <pic:cNvPicPr>
+                      <a:picLocks noChangeAspect="1" noChangeArrowheads="1"/>
+                    </pic:cNvPicPr>
+                  </pic:nvPicPr>
+                  <pic:blipFill>
+                    <a:blip r:embed="rId20">
+                      <a:extLst>
+                        <a:ext uri="{28A0092B-C50C-407E-A947-70E740481C1C}">
+                          <a14:useLocalDpi xmlns:a14="http://schemas.microsoft.com/office/drawing/2010/main" val="0"/>
+                        </a:ext>
+                      </a:extLst>
+                    </a:blip>
+                    <a:srcRect/>
+                    <a:stretch>
+                      <a:fillRect/>
+                    </a:stretch>
+                  </pic:blipFill>
+                  <pic:spPr bwMode="auto">
+                    <a:xfrm>
+                      <a:off x="0" y="0"/>
+                      <a:ext cx="7292340" cy="4088130"/>
+                    </a:xfrm>
+                    <a:prstGeom prst="rect">
+                      <a:avLst/>
+                    </a:prstGeom>
+                    <a:noFill/>
+                    <a:ln>
+                      <a:noFill/>
+                    </a:ln>
+                  </pic:spPr>
+                </pic:pic>
+              </a:graphicData>
+            </a:graphic>
+            <wp14:sizeRelH relativeFrom="page">
+              <wp14:pctWidth>0</wp14:pctWidth>
+            </wp14:sizeRelH>
+            <wp14:sizeRelV relativeFrom="page">
+              <wp14:pctHeight>0</wp14:pctHeight>
+            </wp14:sizeRelV>
+          </wp:anchor>
+        </w:drawing>
+      </w:r>
       <w:r>
         <w:t>Démarrer voyage</w:t>
       </w:r>
@@ -5772,11 +5889,190 @@
       <w:pPr>
         <w:pStyle w:val="Titre3"/>
       </w:pPr>
-      <w:bookmarkStart w:id="25" w:name="_Toc516607636"/>
+      <w:bookmarkStart w:id="27" w:name="_Toc516613062"/>
+      <w:r>
+        <w:rPr>
+          <w:noProof/>
+        </w:rPr>
+        <w:lastRenderedPageBreak/>
+        <mc:AlternateContent>
+          <mc:Choice Requires="wps">
+            <w:drawing>
+              <wp:anchor distT="0" distB="0" distL="114300" distR="114300" simplePos="0" relativeHeight="251681792" behindDoc="0" locked="0" layoutInCell="1" allowOverlap="1" wp14:anchorId="75426144" wp14:editId="0E9A6E35">
+                <wp:simplePos x="0" y="0"/>
+                <wp:positionH relativeFrom="column">
+                  <wp:posOffset>-821055</wp:posOffset>
+                </wp:positionH>
+                <wp:positionV relativeFrom="paragraph">
+                  <wp:posOffset>5179695</wp:posOffset>
+                </wp:positionV>
+                <wp:extent cx="7405370" cy="635"/>
+                <wp:effectExtent l="0" t="0" r="0" b="0"/>
+                <wp:wrapSquare wrapText="bothSides"/>
+                <wp:docPr id="30" name="Zone de texte 30"/>
+                <wp:cNvGraphicFramePr/>
+                <a:graphic xmlns:a="http://schemas.openxmlformats.org/drawingml/2006/main">
+                  <a:graphicData uri="http://schemas.microsoft.com/office/word/2010/wordprocessingShape">
+                    <wps:wsp>
+                      <wps:cNvSpPr txBox="1"/>
+                      <wps:spPr>
+                        <a:xfrm>
+                          <a:off x="0" y="0"/>
+                          <a:ext cx="7405370" cy="635"/>
+                        </a:xfrm>
+                        <a:prstGeom prst="rect">
+                          <a:avLst/>
+                        </a:prstGeom>
+                        <a:solidFill>
+                          <a:prstClr val="white"/>
+                        </a:solidFill>
+                        <a:ln>
+                          <a:noFill/>
+                        </a:ln>
+                      </wps:spPr>
+                      <wps:txbx>
+                        <w:txbxContent>
+                          <w:p>
+                            <w:pPr>
+                              <w:pStyle w:val="Lgende"/>
+                              <w:jc w:val="center"/>
+                              <w:rPr>
+                                <w:noProof/>
+                              </w:rPr>
+                            </w:pPr>
+                            <w:bookmarkStart w:id="28" w:name="_Toc516613100"/>
+                            <w:r>
+                              <w:t xml:space="preserve">Figure </w:t>
+                            </w:r>
+                            <w:fldSimple w:instr=" SEQ Figure \* ARABIC ">
+                              <w:r>
+                                <w:rPr>
+                                  <w:noProof/>
+                                </w:rPr>
+                                <w:t>10</w:t>
+                              </w:r>
+                            </w:fldSimple>
+                            <w:r>
+                              <w:t xml:space="preserve"> : DSS UC terminer voyage</w:t>
+                            </w:r>
+                            <w:bookmarkEnd w:id="28"/>
+                          </w:p>
+                        </w:txbxContent>
+                      </wps:txbx>
+                      <wps:bodyPr rot="0" spcFirstLastPara="0" vertOverflow="overflow" horzOverflow="overflow" vert="horz" wrap="square" lIns="0" tIns="0" rIns="0" bIns="0" numCol="1" spcCol="0" rtlCol="0" fromWordArt="0" anchor="t" anchorCtr="0" forceAA="0" compatLnSpc="1">
+                        <a:prstTxWarp prst="textNoShape">
+                          <a:avLst/>
+                        </a:prstTxWarp>
+                        <a:spAutoFit/>
+                      </wps:bodyPr>
+                    </wps:wsp>
+                  </a:graphicData>
+                </a:graphic>
+              </wp:anchor>
+            </w:drawing>
+          </mc:Choice>
+          <mc:Fallback>
+            <w:pict>
+              <v:shape w14:anchorId="75426144" id="Zone de texte 30" o:spid="_x0000_s1037" type="#_x0000_t202" style="position:absolute;left:0;text-align:left;margin-left:-64.65pt;margin-top:407.85pt;width:583.1pt;height:.05pt;z-index:251681792;visibility:visible;mso-wrap-style:square;mso-wrap-distance-left:9pt;mso-wrap-distance-top:0;mso-wrap-distance-right:9pt;mso-wrap-distance-bottom:0;mso-position-horizontal:absolute;mso-position-horizontal-relative:text;mso-position-vertical:absolute;mso-position-vertical-relative:text;v-text-anchor:top" o:gfxdata="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" stroked="f">
+                <v:textbox style="mso-fit-shape-to-text:t" inset="0,0,0,0">
+                  <w:txbxContent>
+                    <w:p>
+                      <w:pPr>
+                        <w:pStyle w:val="Lgende"/>
+                        <w:jc w:val="center"/>
+                        <w:rPr>
+                          <w:noProof/>
+                        </w:rPr>
+                      </w:pPr>
+                      <w:bookmarkStart w:id="29" w:name="_Toc516613100"/>
+                      <w:r>
+                        <w:t xml:space="preserve">Figure </w:t>
+                      </w:r>
+                      <w:fldSimple w:instr=" SEQ Figure \* ARABIC ">
+                        <w:r>
+                          <w:rPr>
+                            <w:noProof/>
+                          </w:rPr>
+                          <w:t>10</w:t>
+                        </w:r>
+                      </w:fldSimple>
+                      <w:r>
+                        <w:t xml:space="preserve"> : DSS UC terminer voyage</w:t>
+                      </w:r>
+                      <w:bookmarkEnd w:id="29"/>
+                    </w:p>
+                  </w:txbxContent>
+                </v:textbox>
+                <w10:wrap type="square"/>
+              </v:shape>
+            </w:pict>
+          </mc:Fallback>
+        </mc:AlternateContent>
+      </w:r>
+      <w:r>
+        <w:rPr>
+          <w:noProof/>
+        </w:rPr>
+        <w:drawing>
+          <wp:anchor distT="0" distB="0" distL="114300" distR="114300" simplePos="0" relativeHeight="251677696" behindDoc="0" locked="0" layoutInCell="1" allowOverlap="1" wp14:anchorId="303FBF08">
+            <wp:simplePos x="0" y="0"/>
+            <wp:positionH relativeFrom="column">
+              <wp:posOffset>-821055</wp:posOffset>
+            </wp:positionH>
+            <wp:positionV relativeFrom="paragraph">
+              <wp:posOffset>194945</wp:posOffset>
+            </wp:positionV>
+            <wp:extent cx="7405370" cy="4927600"/>
+            <wp:effectExtent l="0" t="0" r="5080" b="6350"/>
+            <wp:wrapSquare wrapText="bothSides"/>
+            <wp:docPr id="28" name="Image 28"/>
+            <wp:cNvGraphicFramePr>
+              <a:graphicFrameLocks xmlns:a="http://schemas.openxmlformats.org/drawingml/2006/main" noChangeAspect="1"/>
+            </wp:cNvGraphicFramePr>
+            <a:graphic xmlns:a="http://schemas.openxmlformats.org/drawingml/2006/main">
+              <a:graphicData uri="http://schemas.openxmlformats.org/drawingml/2006/picture">
+                <pic:pic xmlns:pic="http://schemas.openxmlformats.org/drawingml/2006/picture">
+                  <pic:nvPicPr>
+                    <pic:cNvPr id="1" name=""/>
+                    <pic:cNvPicPr/>
+                  </pic:nvPicPr>
+                  <pic:blipFill>
+                    <a:blip r:embed="rId21">
+                      <a:extLst>
+                        <a:ext uri="{28A0092B-C50C-407E-A947-70E740481C1C}">
+                          <a14:useLocalDpi xmlns:a14="http://schemas.microsoft.com/office/drawing/2010/main" val="0"/>
+                        </a:ext>
+                      </a:extLst>
+                    </a:blip>
+                    <a:stretch>
+                      <a:fillRect/>
+                    </a:stretch>
+                  </pic:blipFill>
+                  <pic:spPr>
+                    <a:xfrm>
+                      <a:off x="0" y="0"/>
+                      <a:ext cx="7405370" cy="4927600"/>
+                    </a:xfrm>
+                    <a:prstGeom prst="rect">
+                      <a:avLst/>
+                    </a:prstGeom>
+                  </pic:spPr>
+                </pic:pic>
+              </a:graphicData>
+            </a:graphic>
+            <wp14:sizeRelH relativeFrom="page">
+              <wp14:pctWidth>0</wp14:pctWidth>
+            </wp14:sizeRelH>
+            <wp14:sizeRelV relativeFrom="page">
+              <wp14:pctHeight>0</wp14:pctHeight>
+            </wp14:sizeRelV>
+          </wp:anchor>
+        </w:drawing>
+      </w:r>
       <w:r>
         <w:t>Terminer voyage</w:t>
       </w:r>
-      <w:bookmarkEnd w:id="25"/>
+      <w:bookmarkEnd w:id="27"/>
     </w:p>
     <w:p/>
     <w:p/>
@@ -5784,11 +6080,11 @@
       <w:pPr>
         <w:pStyle w:val="Titre3"/>
       </w:pPr>
-      <w:bookmarkStart w:id="26" w:name="_Toc516607637"/>
+      <w:bookmarkStart w:id="30" w:name="_Toc516613063"/>
       <w:r>
         <w:t>Annuler réservation</w:t>
       </w:r>
-      <w:bookmarkEnd w:id="26"/>
+      <w:bookmarkEnd w:id="30"/>
     </w:p>
     <w:p/>
     <w:p/>
@@ -5796,29 +6092,21 @@
       <w:pPr>
         <w:pStyle w:val="Titre2"/>
       </w:pPr>
-      <w:bookmarkStart w:id="27" w:name="_Toc516607638"/>
-      <w:r>
-        <w:t xml:space="preserve">Diagrammes Séquences systèmes des </w:t>
-      </w:r>
-      <w:proofErr w:type="spellStart"/>
-      <w:r>
-        <w:t>UCs</w:t>
-      </w:r>
-      <w:proofErr w:type="spellEnd"/>
-      <w:r>
-        <w:t xml:space="preserve"> du mécanicien</w:t>
-      </w:r>
-      <w:bookmarkEnd w:id="27"/>
+      <w:bookmarkStart w:id="31" w:name="_Toc516613064"/>
+      <w:r>
+        <w:t>Diagrammes Séquences systèmes des UCs du mécanicien</w:t>
+      </w:r>
+      <w:bookmarkEnd w:id="31"/>
     </w:p>
     <w:p>
       <w:pPr>
         <w:pStyle w:val="Titre3"/>
       </w:pPr>
-      <w:bookmarkStart w:id="28" w:name="_Toc516607639"/>
+      <w:bookmarkStart w:id="32" w:name="_Toc516613065"/>
       <w:r>
         <w:t>S’authentifier</w:t>
       </w:r>
-      <w:bookmarkEnd w:id="28"/>
+      <w:bookmarkEnd w:id="32"/>
     </w:p>
     <w:p/>
     <w:p/>
@@ -5826,11 +6114,11 @@
       <w:pPr>
         <w:pStyle w:val="Titre3"/>
       </w:pPr>
-      <w:bookmarkStart w:id="29" w:name="_Toc516607640"/>
+      <w:bookmarkStart w:id="33" w:name="_Toc516613066"/>
       <w:r>
         <w:t>Lister révisions à faire</w:t>
       </w:r>
-      <w:bookmarkEnd w:id="29"/>
+      <w:bookmarkEnd w:id="33"/>
     </w:p>
     <w:p/>
     <w:p/>
@@ -5838,11 +6126,12 @@
       <w:pPr>
         <w:pStyle w:val="Titre3"/>
       </w:pPr>
-      <w:bookmarkStart w:id="30" w:name="_Toc516607641"/>
-      <w:r>
+      <w:bookmarkStart w:id="34" w:name="_Toc516613067"/>
+      <w:r>
+        <w:lastRenderedPageBreak/>
         <w:t>Sélectionner Révision</w:t>
       </w:r>
-      <w:bookmarkEnd w:id="30"/>
+      <w:bookmarkEnd w:id="34"/>
     </w:p>
     <w:p/>
     <w:p/>
@@ -5850,12 +6139,11 @@
       <w:pPr>
         <w:pStyle w:val="Titre3"/>
       </w:pPr>
-      <w:bookmarkStart w:id="31" w:name="_Toc516607642"/>
-      <w:r>
-        <w:lastRenderedPageBreak/>
+      <w:bookmarkStart w:id="35" w:name="_Toc516613068"/>
+      <w:r>
         <w:t>Finaliser révision</w:t>
       </w:r>
-      <w:bookmarkEnd w:id="31"/>
+      <w:bookmarkEnd w:id="35"/>
     </w:p>
     <w:p/>
     <w:p/>
@@ -5863,76 +6151,68 @@
       <w:pPr>
         <w:pStyle w:val="Titre2"/>
       </w:pPr>
-      <w:bookmarkStart w:id="32" w:name="_Toc516607643"/>
-      <w:r>
-        <w:t xml:space="preserve">Diagramme Séquences systèmes des </w:t>
-      </w:r>
-      <w:proofErr w:type="spellStart"/>
-      <w:r>
-        <w:t>UCs</w:t>
-      </w:r>
-      <w:proofErr w:type="spellEnd"/>
-      <w:r>
-        <w:t xml:space="preserve"> de l’administrateur</w:t>
-      </w:r>
-      <w:bookmarkEnd w:id="32"/>
+      <w:bookmarkStart w:id="36" w:name="_Toc516613069"/>
+      <w:r>
+        <w:t>Diagramme Séquences systèmes des UCs de l’administrateur</w:t>
+      </w:r>
+      <w:bookmarkEnd w:id="36"/>
     </w:p>
     <w:p>
       <w:pPr>
         <w:pStyle w:val="Titre3"/>
       </w:pPr>
-      <w:bookmarkStart w:id="33" w:name="_Toc516607644"/>
+      <w:bookmarkStart w:id="37" w:name="_Toc516613070"/>
       <w:r>
         <w:t>Ajouter Station</w:t>
       </w:r>
-      <w:bookmarkEnd w:id="33"/>
+      <w:bookmarkEnd w:id="37"/>
     </w:p>
     <w:p/>
     <w:p>
       <w:pPr>
         <w:pStyle w:val="Titre3"/>
       </w:pPr>
-      <w:bookmarkStart w:id="34" w:name="_Toc516607645"/>
+      <w:bookmarkStart w:id="38" w:name="_Toc516613071"/>
       <w:r>
         <w:t>Ajouter Quai</w:t>
       </w:r>
-      <w:bookmarkEnd w:id="34"/>
+      <w:bookmarkEnd w:id="38"/>
     </w:p>
     <w:p/>
     <w:p>
       <w:pPr>
         <w:pStyle w:val="Titre3"/>
       </w:pPr>
-      <w:bookmarkStart w:id="35" w:name="_Toc516607646"/>
+      <w:bookmarkStart w:id="39" w:name="_Toc516613072"/>
       <w:r>
         <w:t>Ajouter navette</w:t>
       </w:r>
-      <w:bookmarkEnd w:id="35"/>
+      <w:bookmarkEnd w:id="39"/>
     </w:p>
     <w:p/>
     <w:p>
       <w:pPr>
         <w:pStyle w:val="Titre3"/>
       </w:pPr>
-      <w:bookmarkStart w:id="36" w:name="_Toc516607647"/>
+      <w:bookmarkStart w:id="40" w:name="_Toc516613073"/>
       <w:r>
         <w:t>Créer mécanicien</w:t>
       </w:r>
-      <w:bookmarkEnd w:id="36"/>
+      <w:bookmarkEnd w:id="40"/>
     </w:p>
     <w:p/>
     <w:p>
       <w:pPr>
         <w:pStyle w:val="Titre1"/>
       </w:pPr>
-      <w:bookmarkStart w:id="37" w:name="_Toc516607648"/>
+      <w:bookmarkStart w:id="41" w:name="_Toc516613074"/>
       <w:r>
         <w:t xml:space="preserve">Diagramme des </w:t>
       </w:r>
       <w:r>
         <w:t>composants</w:t>
       </w:r>
-      <w:bookmarkEnd w:id="37"/>
+      <w:bookmarkEnd w:id="41"/>
     </w:p>
     <w:p/>
     <w:p/>
@@ -5953,23 +6233,23 @@
       <w:pPr>
         <w:pStyle w:val="Titre1"/>
       </w:pPr>
-      <w:bookmarkStart w:id="38" w:name="_Toc516607649"/>
+      <w:bookmarkStart w:id="42" w:name="_Toc516613075"/>
       <w:r>
         <w:lastRenderedPageBreak/>
         <w:t>Interfaces des applications</w:t>
       </w:r>
-      <w:bookmarkEnd w:id="38"/>
+      <w:bookmarkEnd w:id="42"/>
     </w:p>
     <w:p/>
     <w:p>
       <w:pPr>
         <w:pStyle w:val="Titre2"/>
       </w:pPr>
-      <w:bookmarkStart w:id="39" w:name="_Toc516607650"/>
+      <w:bookmarkStart w:id="43" w:name="_Toc516613076"/>
       <w:r>
         <w:t>Application d’administration</w:t>
       </w:r>
-      <w:bookmarkEnd w:id="39"/>
+      <w:bookmarkEnd w:id="43"/>
     </w:p>
     <w:p/>
     <w:p/>
@@ -5977,11 +6257,11 @@
       <w:pPr>
         <w:pStyle w:val="Titre2"/>
       </w:pPr>
-      <w:bookmarkStart w:id="40" w:name="_Toc516607651"/>
+      <w:bookmarkStart w:id="44" w:name="_Toc516613077"/>
       <w:r>
         <w:t>Bornes</w:t>
       </w:r>
-      <w:bookmarkEnd w:id="40"/>
+      <w:bookmarkEnd w:id="44"/>
     </w:p>
     <w:p>
       <w:r>
@@ -6012,7 +6292,7 @@
                     <pic:cNvPicPr/>
                   </pic:nvPicPr>
                   <pic:blipFill>
-                    <a:blip r:embed="rId20"/>
+                    <a:blip r:embed="rId22"/>
                     <a:stretch>
                       <a:fillRect/>
                     </a:stretch>
@@ -6067,7 +6347,7 @@
                     <pic:cNvPicPr/>
                   </pic:nvPicPr>
                   <pic:blipFill>
-                    <a:blip r:embed="rId21"/>
+                    <a:blip r:embed="rId23"/>
                     <a:stretch>
                       <a:fillRect/>
                     </a:stretch>
@@ -6131,7 +6411,7 @@
                     <pic:cNvPicPr/>
                   </pic:nvPicPr>
                   <pic:blipFill>
-                    <a:blip r:embed="rId22"/>
+                    <a:blip r:embed="rId24"/>
                     <a:stretch>
                       <a:fillRect/>
                     </a:stretch>
@@ -6184,7 +6464,7 @@
                     <pic:cNvPicPr/>
                   </pic:nvPicPr>
                   <pic:blipFill>
-                    <a:blip r:embed="rId23"/>
+                    <a:blip r:embed="rId25"/>
                     <a:stretch>
                       <a:fillRect/>
                     </a:stretch>
@@ -6214,14 +6494,14 @@
       <w:pPr>
         <w:pStyle w:val="Titre2"/>
       </w:pPr>
-      <w:bookmarkStart w:id="41" w:name="_Toc516607652"/>
+      <w:bookmarkStart w:id="45" w:name="_Toc516613078"/>
       <w:r>
         <w:t xml:space="preserve">Application des </w:t>
       </w:r>
       <w:r>
         <w:t>mécaniciens</w:t>
       </w:r>
-      <w:bookmarkEnd w:id="41"/>
+      <w:bookmarkEnd w:id="45"/>
     </w:p>
     <w:p/>
     <w:p/>
@@ -6230,11 +6510,11 @@
       <w:pPr>
         <w:pStyle w:val="Titre2"/>
       </w:pPr>
-      <w:bookmarkStart w:id="42" w:name="_Toc516607653"/>
+      <w:bookmarkStart w:id="46" w:name="_Toc516613079"/>
       <w:r>
         <w:t>Application web pour les usagers</w:t>
       </w:r>
-      <w:bookmarkEnd w:id="42"/>
+      <w:bookmarkEnd w:id="46"/>
     </w:p>
     <w:p>
       <w:pPr>
@@ -6251,22 +6531,22 @@
       <w:pPr>
         <w:pStyle w:val="Titre1"/>
       </w:pPr>
-      <w:bookmarkStart w:id="43" w:name="_Toc516607654"/>
+      <w:bookmarkStart w:id="47" w:name="_Toc516613080"/>
       <w:r>
         <w:lastRenderedPageBreak/>
         <w:t>Jeux de données</w:t>
       </w:r>
-      <w:bookmarkEnd w:id="43"/>
+      <w:bookmarkEnd w:id="47"/>
     </w:p>
     <w:p>
       <w:pPr>
         <w:pStyle w:val="Titre2"/>
       </w:pPr>
-      <w:bookmarkStart w:id="44" w:name="_Toc516607655"/>
+      <w:bookmarkStart w:id="48" w:name="_Toc516613081"/>
       <w:r>
         <w:t>Quais</w:t>
       </w:r>
-      <w:bookmarkEnd w:id="44"/>
+      <w:bookmarkEnd w:id="48"/>
     </w:p>
     <w:p>
       <w:r>
@@ -6289,7 +6569,7 @@
                     <pic:cNvPicPr/>
                   </pic:nvPicPr>
                   <pic:blipFill>
-                    <a:blip r:embed="rId24"/>
+                    <a:blip r:embed="rId26"/>
                     <a:stretch>
                       <a:fillRect/>
                     </a:stretch>
@@ -6317,11 +6597,11 @@
       <w:pPr>
         <w:pStyle w:val="Titre2"/>
       </w:pPr>
-      <w:bookmarkStart w:id="45" w:name="_Toc516607656"/>
+      <w:bookmarkStart w:id="49" w:name="_Toc516613082"/>
       <w:r>
         <w:t>Navettes</w:t>
       </w:r>
-      <w:bookmarkEnd w:id="45"/>
+      <w:bookmarkEnd w:id="49"/>
       <w:r>
         <w:t> </w:t>
       </w:r>
@@ -6347,7 +6627,7 @@
                     <pic:cNvPicPr/>
                   </pic:nvPicPr>
                   <pic:blipFill>
-                    <a:blip r:embed="rId25"/>
+                    <a:blip r:embed="rId27"/>
                     <a:stretch>
                       <a:fillRect/>
                     </a:stretch>
@@ -6372,11 +6652,11 @@
       <w:pPr>
         <w:pStyle w:val="Titre2"/>
       </w:pPr>
-      <w:bookmarkStart w:id="46" w:name="_Toc516607657"/>
+      <w:bookmarkStart w:id="50" w:name="_Toc516613083"/>
       <w:r>
         <w:t>Usager</w:t>
       </w:r>
-      <w:bookmarkEnd w:id="46"/>
+      <w:bookmarkEnd w:id="50"/>
     </w:p>
     <w:p>
       <w:r>
@@ -6399,7 +6679,7 @@
                     <pic:cNvPicPr/>
                   </pic:nvPicPr>
                   <pic:blipFill>
-                    <a:blip r:embed="rId26"/>
+                    <a:blip r:embed="rId28"/>
                     <a:stretch>
                       <a:fillRect/>
                     </a:stretch>
@@ -6424,11 +6704,11 @@
       <w:pPr>
         <w:pStyle w:val="Titre2"/>
       </w:pPr>
-      <w:bookmarkStart w:id="47" w:name="_Toc516607658"/>
+      <w:bookmarkStart w:id="51" w:name="_Toc516613084"/>
       <w:r>
         <w:t>Station</w:t>
       </w:r>
-      <w:bookmarkEnd w:id="47"/>
+      <w:bookmarkEnd w:id="51"/>
     </w:p>
     <w:p>
       <w:r>
@@ -6451,7 +6731,7 @@
                     <pic:cNvPicPr/>
                   </pic:nvPicPr>
                   <pic:blipFill>
-                    <a:blip r:embed="rId27"/>
+                    <a:blip r:embed="rId29"/>
                     <a:stretch>
                       <a:fillRect/>
                     </a:stretch>
@@ -6502,12 +6782,12 @@
       <w:pPr>
         <w:pStyle w:val="Titre1"/>
       </w:pPr>
-      <w:bookmarkStart w:id="48" w:name="_Toc516607659"/>
+      <w:bookmarkStart w:id="52" w:name="_Toc516613085"/>
       <w:r>
         <w:lastRenderedPageBreak/>
         <w:t>Tests</w:t>
       </w:r>
-      <w:bookmarkEnd w:id="48"/>
+      <w:bookmarkEnd w:id="52"/>
       <w:r>
         <w:t> </w:t>
       </w:r>
@@ -6516,21 +6796,21 @@
       <w:pPr>
         <w:pStyle w:val="Titre2"/>
       </w:pPr>
-      <w:bookmarkStart w:id="49" w:name="_Toc516607660"/>
+      <w:bookmarkStart w:id="53" w:name="_Toc516613086"/>
       <w:r>
         <w:t>Tests de la borne</w:t>
       </w:r>
-      <w:bookmarkEnd w:id="49"/>
+      <w:bookmarkEnd w:id="53"/>
     </w:p>
     <w:p>
       <w:pPr>
         <w:pStyle w:val="Titre3"/>
       </w:pPr>
-      <w:bookmarkStart w:id="50" w:name="_Toc516607661"/>
+      <w:bookmarkStart w:id="54" w:name="_Toc516613087"/>
       <w:r>
         <w:t>Test pas de quai disponible à l’arrivée</w:t>
       </w:r>
-      <w:bookmarkEnd w:id="50"/>
+      <w:bookmarkEnd w:id="54"/>
     </w:p>
     <w:p>
       <w:r>
@@ -6543,23 +6823,7 @@
         <w:t>le jeu</w:t>
       </w:r>
       <w:r>
-        <w:t xml:space="preserve"> d’essai, la station </w:t>
-      </w:r>
-      <w:proofErr w:type="spellStart"/>
-      <w:r>
-        <w:t>Dimidium</w:t>
-      </w:r>
-      <w:proofErr w:type="spellEnd"/>
-      <w:r>
-        <w:t xml:space="preserve"> possède des quais dont 3 ont </w:t>
-      </w:r>
-      <w:proofErr w:type="gramStart"/>
-      <w:r>
-        <w:t>une navette arrimé</w:t>
-      </w:r>
-      <w:proofErr w:type="gramEnd"/>
-      <w:r>
-        <w:t xml:space="preserve"> et le 4ème quai est réservé.</w:t>
+        <w:t xml:space="preserve"> d’essai, la station Dimidium possède des quais dont 3 ont une navette arrimé et le 4ème quai est réservé.</w:t>
       </w:r>
     </w:p>
     <w:p>
@@ -6586,7 +6850,7 @@
                     <pic:cNvPicPr/>
                   </pic:nvPicPr>
                   <pic:blipFill>
-                    <a:blip r:embed="rId28"/>
+                    <a:blip r:embed="rId30"/>
                     <a:stretch>
                       <a:fillRect/>
                     </a:stretch>
@@ -6616,11 +6880,11 @@
       <w:pPr>
         <w:pStyle w:val="Titre3"/>
       </w:pPr>
-      <w:bookmarkStart w:id="51" w:name="_Toc516607662"/>
+      <w:bookmarkStart w:id="55" w:name="_Toc516613088"/>
       <w:r>
         <w:t>Test pas de navette disponible dans la station de départ</w:t>
       </w:r>
-      <w:bookmarkEnd w:id="51"/>
+      <w:bookmarkEnd w:id="55"/>
     </w:p>
     <w:p>
       <w:r>
@@ -6677,7 +6941,7 @@
                     <pic:cNvPicPr/>
                   </pic:nvPicPr>
                   <pic:blipFill>
-                    <a:blip r:embed="rId29"/>
+                    <a:blip r:embed="rId31"/>
                     <a:stretch>
                       <a:fillRect/>
                     </a:stretch>
@@ -6733,7 +6997,7 @@
                     <pic:cNvPicPr/>
                   </pic:nvPicPr>
                   <pic:blipFill>
-                    <a:blip r:embed="rId30"/>
+                    <a:blip r:embed="rId32"/>
                     <a:stretch>
                       <a:fillRect/>
                     </a:stretch>
@@ -6758,11 +7022,11 @@
       <w:pPr>
         <w:pStyle w:val="Titre3"/>
       </w:pPr>
-      <w:bookmarkStart w:id="52" w:name="_Toc516607663"/>
+      <w:bookmarkStart w:id="56" w:name="_Toc516613089"/>
       <w:r>
         <w:t>Test où tout se passe bien</w:t>
       </w:r>
-      <w:bookmarkEnd w:id="52"/>
+      <w:bookmarkEnd w:id="56"/>
     </w:p>
     <w:p>
       <w:r>
@@ -6799,7 +7063,7 @@
                     <pic:cNvPicPr/>
                   </pic:nvPicPr>
                   <pic:blipFill>
-                    <a:blip r:embed="rId31"/>
+                    <a:blip r:embed="rId33"/>
                     <a:stretch>
                       <a:fillRect/>
                     </a:stretch>
@@ -6851,7 +7115,7 @@
                     <pic:cNvPicPr/>
                   </pic:nvPicPr>
                   <pic:blipFill>
-                    <a:blip r:embed="rId32"/>
+                    <a:blip r:embed="rId34"/>
                     <a:stretch>
                       <a:fillRect/>
                     </a:stretch>
@@ -6892,15 +7156,13 @@
           <w:numId w:val="0"/>
         </w:numPr>
       </w:pPr>
-      <w:bookmarkStart w:id="53" w:name="_Toc516607664"/>
+      <w:bookmarkStart w:id="57" w:name="_Toc516613090"/>
       <w:r>
         <w:lastRenderedPageBreak/>
         <w:t>Table des illustrations</w:t>
       </w:r>
-      <w:bookmarkEnd w:id="53"/>
-    </w:p>
-    <w:bookmarkStart w:id="54" w:name="_GoBack"/>
-    <w:bookmarkEnd w:id="54"/>
+      <w:bookmarkEnd w:id="57"/>
+    </w:p>
     <w:p>
       <w:pPr>
         <w:pStyle w:val="Tabledesillustrations"/>
@@ -6922,7 +7184,7 @@
       <w:r>
         <w:fldChar w:fldCharType="separate"/>
       </w:r>
-      <w:hyperlink w:anchor="_Toc516607665" w:history="1">
+      <w:hyperlink w:anchor="_Toc516613091" w:history="1">
         <w:r>
           <w:rPr>
             <w:rStyle w:val="Lienhypertexte"/>
@@ -6949,7 +7211,7 @@
             <w:noProof/>
             <w:webHidden/>
           </w:rPr>
-          <w:instrText xml:space="preserve"> PAGEREF _Toc516607665 \h </w:instrText>
+          <w:instrText xml:space="preserve"> PAGEREF _Toc516613091 \h </w:instrText>
         </w:r>
         <w:r>
           <w:rPr>
@@ -6992,7 +7254,7 @@
           <w:lang w:eastAsia="fr-FR"/>
         </w:rPr>
       </w:pPr>
-      <w:hyperlink w:anchor="_Toc516607666" w:history="1">
+      <w:hyperlink w:anchor="_Toc516613092" w:history="1">
         <w:r>
           <w:rPr>
             <w:rStyle w:val="Lienhypertexte"/>
@@ -7019,7 +7281,7 @@
             <w:noProof/>
             <w:webHidden/>
           </w:rPr>
-          <w:instrText xml:space="preserve"> PAGEREF _Toc516607666 \h </w:instrText>
+          <w:instrText xml:space="preserve"> PAGEREF _Toc516613092 \h </w:instrText>
         </w:r>
         <w:r>
           <w:rPr>
@@ -7062,7 +7324,7 @@
           <w:lang w:eastAsia="fr-FR"/>
         </w:rPr>
       </w:pPr>
-      <w:hyperlink w:anchor="_Toc516607667" w:history="1">
+      <w:hyperlink w:anchor="_Toc516613093" w:history="1">
         <w:r>
           <w:rPr>
             <w:rStyle w:val="Lienhypertexte"/>
@@ -7089,7 +7351,7 @@
             <w:noProof/>
             <w:webHidden/>
           </w:rPr>
-          <w:instrText xml:space="preserve"> PAGEREF _Toc516607667 \h </w:instrText>
+          <w:instrText xml:space="preserve"> PAGEREF _Toc516613093 \h </w:instrText>
         </w:r>
         <w:r>
           <w:rPr>
@@ -7132,7 +7394,7 @@
           <w:lang w:eastAsia="fr-FR"/>
         </w:rPr>
       </w:pPr>
-      <w:hyperlink r:id="rId33" w:anchor="_Toc516607668" w:history="1">
+      <w:hyperlink r:id="rId35" w:anchor="_Toc516613094" w:history="1">
         <w:r>
           <w:rPr>
             <w:rStyle w:val="Lienhypertexte"/>
@@ -7159,7 +7421,7 @@
             <w:noProof/>
             <w:webHidden/>
           </w:rPr>
-          <w:instrText xml:space="preserve"> PAGEREF _Toc516607668 \h </w:instrText>
+          <w:instrText xml:space="preserve"> PAGEREF _Toc516613094 \h </w:instrText>
         </w:r>
         <w:r>
           <w:rPr>
@@ -7202,7 +7464,7 @@
           <w:lang w:eastAsia="fr-FR"/>
         </w:rPr>
       </w:pPr>
-      <w:hyperlink r:id="rId34" w:anchor="_Toc516607669" w:history="1">
+      <w:hyperlink r:id="rId36" w:anchor="_Toc516613095" w:history="1">
         <w:r>
           <w:rPr>
             <w:rStyle w:val="Lienhypertexte"/>
@@ -7229,7 +7491,7 @@
             <w:noProof/>
             <w:webHidden/>
           </w:rPr>
-          <w:instrText xml:space="preserve"> PAGEREF _Toc516607669 \h </w:instrText>
+          <w:instrText xml:space="preserve"> PAGEREF _Toc516613095 \h </w:instrText>
         </w:r>
         <w:r>
           <w:rPr>
@@ -7272,7 +7534,7 @@
           <w:lang w:eastAsia="fr-FR"/>
         </w:rPr>
       </w:pPr>
-      <w:hyperlink r:id="rId35" w:anchor="_Toc516607670" w:history="1">
+      <w:hyperlink r:id="rId37" w:anchor="_Toc516613096" w:history="1">
         <w:r>
           <w:rPr>
             <w:rStyle w:val="Lienhypertexte"/>
@@ -7299,7 +7561,7 @@
             <w:noProof/>
             <w:webHidden/>
           </w:rPr>
-          <w:instrText xml:space="preserve"> PAGEREF _Toc516607670 \h </w:instrText>
+          <w:instrText xml:space="preserve"> PAGEREF _Toc516613096 \h </w:instrText>
         </w:r>
         <w:r>
           <w:rPr>
@@ -7342,7 +7604,7 @@
           <w:lang w:eastAsia="fr-FR"/>
         </w:rPr>
       </w:pPr>
-      <w:hyperlink r:id="rId36" w:anchor="_Toc516607671" w:history="1">
+      <w:hyperlink r:id="rId38" w:anchor="_Toc516613097" w:history="1">
         <w:r>
           <w:rPr>
             <w:rStyle w:val="Lienhypertexte"/>
@@ -7369,7 +7631,7 @@
             <w:noProof/>
             <w:webHidden/>
           </w:rPr>
-          <w:instrText xml:space="preserve"> PAGEREF _Toc516607671 \h </w:instrText>
+          <w:instrText xml:space="preserve"> PAGEREF _Toc516613097 \h </w:instrText>
         </w:r>
         <w:r>
           <w:rPr>
@@ -7412,7 +7674,7 @@
           <w:lang w:eastAsia="fr-FR"/>
         </w:rPr>
       </w:pPr>
-      <w:hyperlink w:anchor="_Toc516607672" w:history="1">
+      <w:hyperlink w:anchor="_Toc516613098" w:history="1">
         <w:r>
           <w:rPr>
             <w:rStyle w:val="Lienhypertexte"/>
@@ -7439,7 +7701,7 @@
             <w:noProof/>
             <w:webHidden/>
           </w:rPr>
-          <w:instrText xml:space="preserve"> PAGEREF _Toc516607672 \h </w:instrText>
+          <w:instrText xml:space="preserve"> PAGEREF _Toc516613098 \h </w:instrText>
         </w:r>
         <w:r>
           <w:rPr>
@@ -7471,9 +7733,151 @@
       </w:hyperlink>
     </w:p>
     <w:p>
+      <w:pPr>
+        <w:pStyle w:val="Tabledesillustrations"/>
+        <w:tabs>
+          <w:tab w:val="right" w:leader="dot" w:pos="9062"/>
+        </w:tabs>
+        <w:rPr>
+          <w:rFonts w:eastAsiaTheme="minorEastAsia"/>
+          <w:noProof/>
+          <w:lang w:eastAsia="fr-FR"/>
+        </w:rPr>
+      </w:pPr>
+      <w:hyperlink r:id="rId39" w:anchor="_Toc516613099" w:history="1">
+        <w:r>
+          <w:rPr>
+            <w:rStyle w:val="Lienhypertexte"/>
+            <w:noProof/>
+          </w:rPr>
+          <w:t>Figure 9 : DSS UC Démarrer voyage</w:t>
+        </w:r>
+        <w:r>
+          <w:rPr>
+            <w:noProof/>
+            <w:webHidden/>
+          </w:rPr>
+          <w:tab/>
+        </w:r>
+        <w:r>
+          <w:rPr>
+            <w:noProof/>
+            <w:webHidden/>
+          </w:rPr>
+          <w:fldChar w:fldCharType="begin"/>
+        </w:r>
+        <w:r>
+          <w:rPr>
+            <w:noProof/>
+            <w:webHidden/>
+          </w:rPr>
+          <w:instrText xml:space="preserve"> PAGEREF _Toc516613099 \h </w:instrText>
+        </w:r>
+        <w:r>
+          <w:rPr>
+            <w:noProof/>
+            <w:webHidden/>
+          </w:rPr>
+        </w:r>
+        <w:r>
+          <w:rPr>
+            <w:noProof/>
+            <w:webHidden/>
+          </w:rPr>
+          <w:fldChar w:fldCharType="separate"/>
+        </w:r>
+        <w:r>
+          <w:rPr>
+            <w:noProof/>
+            <w:webHidden/>
+          </w:rPr>
+          <w:t>9</w:t>
+        </w:r>
+        <w:r>
+          <w:rPr>
+            <w:noProof/>
+            <w:webHidden/>
+          </w:rPr>
+          <w:fldChar w:fldCharType="end"/>
+        </w:r>
+      </w:hyperlink>
+    </w:p>
+    <w:p>
+      <w:pPr>
+        <w:pStyle w:val="Tabledesillustrations"/>
+        <w:tabs>
+          <w:tab w:val="right" w:leader="dot" w:pos="9062"/>
+        </w:tabs>
+        <w:rPr>
+          <w:rFonts w:eastAsiaTheme="minorEastAsia"/>
+          <w:noProof/>
+          <w:lang w:eastAsia="fr-FR"/>
+        </w:rPr>
+      </w:pPr>
+      <w:hyperlink r:id="rId40" w:anchor="_Toc516613100" w:history="1">
+        <w:r>
+          <w:rPr>
+            <w:rStyle w:val="Lienhypertexte"/>
+            <w:noProof/>
+          </w:rPr>
+          <w:t>Figure 10 : DSS UC terminer voyage</w:t>
+        </w:r>
+        <w:r>
+          <w:rPr>
+            <w:noProof/>
+            <w:webHidden/>
+          </w:rPr>
+          <w:tab/>
+        </w:r>
+        <w:r>
+          <w:rPr>
+            <w:noProof/>
+            <w:webHidden/>
+          </w:rPr>
+          <w:fldChar w:fldCharType="begin"/>
+        </w:r>
+        <w:r>
+          <w:rPr>
+            <w:noProof/>
+            <w:webHidden/>
+          </w:rPr>
+          <w:instrText xml:space="preserve"> PAGEREF _Toc516613100 \h </w:instrText>
+        </w:r>
+        <w:r>
+          <w:rPr>
+            <w:noProof/>
+            <w:webHidden/>
+          </w:rPr>
+        </w:r>
+        <w:r>
+          <w:rPr>
+            <w:noProof/>
+            <w:webHidden/>
+          </w:rPr>
+          <w:fldChar w:fldCharType="separate"/>
+        </w:r>
+        <w:r>
+          <w:rPr>
+            <w:noProof/>
+            <w:webHidden/>
+          </w:rPr>
+          <w:t>10</w:t>
+        </w:r>
+        <w:r>
+          <w:rPr>
+            <w:noProof/>
+            <w:webHidden/>
+          </w:rPr>
+          <w:fldChar w:fldCharType="end"/>
+        </w:r>
+      </w:hyperlink>
+    </w:p>
+    <w:p>
       <w:r>
         <w:fldChar w:fldCharType="end"/>
       </w:r>
+      <w:bookmarkStart w:id="58" w:name="_GoBack"/>
+      <w:bookmarkEnd w:id="58"/>
     </w:p>
     <w:sectPr>
       <w:pgSz w:w="11906" w:h="16838"/>
@@ -7570,7 +7974,7 @@
                 <w:bCs/>
                 <w:noProof/>
               </w:rPr>
-              <w:t>12</w:t>
+              <w:t>16</w:t>
             </w:r>
             <w:r>
               <w:rPr>
@@ -7615,7 +8019,7 @@
                 <w:bCs/>
                 <w:noProof/>
               </w:rPr>
-              <w:t>16</w:t>
+              <w:t>17</w:t>
             </w:r>
             <w:r>
               <w:rPr>
@@ -7736,7 +8140,7 @@
                 <w:bCs/>
                 <w:noProof/>
               </w:rPr>
-              <w:t>13</w:t>
+              <w:t>17</w:t>
             </w:r>
             <w:r>
               <w:rPr>
@@ -7781,7 +8185,7 @@
                 <w:bCs/>
                 <w:noProof/>
               </w:rPr>
-              <w:t>16</w:t>
+              <w:t>17</w:t>
             </w:r>
             <w:r>
               <w:rPr>
@@ -9441,7 +9845,7 @@
 </file>
 
 <file path=customXml/itemProps2.xml><?xml version="1.0" encoding="utf-8"?>
-<ds:datastoreItem xmlns:ds="http://schemas.openxmlformats.org/officeDocument/2006/customXml" ds:itemID="{99B01CDC-955D-4340-93C0-26EED65B41F1}">
+<ds:datastoreItem xmlns:ds="http://schemas.openxmlformats.org/officeDocument/2006/customXml" ds:itemID="{0DC1AB39-E120-4541-8821-3E16CD543808}">
   <ds:schemaRefs>
     <ds:schemaRef ds:uri="http://schemas.openxmlformats.org/officeDocument/2006/bibliography"/>
   </ds:schemaRefs>

</xml_diff>

<commit_message>
Javadoc + MaJ DCL / Dossier
</commit_message>
<xml_diff>
--- a/Dossier.docx
+++ b/Dossier.docx
@@ -10,6 +10,7 @@
           <w:docPartUnique/>
         </w:docPartObj>
       </w:sdtPr>
+      <w:sdtEndPr/>
       <w:sdtContent>
         <w:p/>
         <w:p>
@@ -196,7 +197,9 @@
                                       <w:dataBinding w:prefixMappings="xmlns:ns0='http://purl.org/dc/elements/1.1/' xmlns:ns1='http://schemas.openxmlformats.org/package/2006/metadata/core-properties' " w:xpath="/ns1:coreProperties[1]/ns0:title[1]" w:storeItemID="{6C3C8BC8-F283-45AE-878A-BAB7291924A1}"/>
                                       <w:text/>
                                     </w:sdtPr>
+                                    <w:sdtEndPr/>
                                     <w:sdtContent>
+                                      <w:proofErr w:type="spellStart"/>
                                       <w:r>
                                         <w:rPr>
                                           <w:color w:val="FFFFFF" w:themeColor="background1"/>
@@ -205,6 +208,7 @@
                                         </w:rPr>
                                         <w:t>Spacelib</w:t>
                                       </w:r>
+                                      <w:proofErr w:type="spellEnd"/>
                                     </w:sdtContent>
                                   </w:sdt>
                                 </w:p>
@@ -468,6 +472,7 @@
                                     <w:dataBinding w:prefixMappings="xmlns:ns0='http://schemas.openxmlformats.org/officeDocument/2006/extended-properties' " w:xpath="/ns0:Properties[1]/ns0:Company[1]" w:storeItemID="{6668398D-A668-4E3E-A5EB-62B293D839F1}"/>
                                     <w:text/>
                                   </w:sdtPr>
+                                  <w:sdtEndPr/>
                                   <w:sdtContent>
                                     <w:r>
                                       <w:rPr>
@@ -631,6 +636,7 @@
                                   <w:dataBinding w:prefixMappings="xmlns:ns0='http://purl.org/dc/elements/1.1/' xmlns:ns1='http://schemas.openxmlformats.org/package/2006/metadata/core-properties' " w:xpath="/ns1:coreProperties[1]/ns0:subject[1]" w:storeItemID="{6C3C8BC8-F283-45AE-878A-BAB7291924A1}"/>
                                   <w:text/>
                                 </w:sdtPr>
+                                <w:sdtEndPr/>
                                 <w:sdtContent>
                                   <w:p>
                                     <w:pPr>
@@ -680,6 +686,7 @@
                                     <w:dataBinding w:prefixMappings="xmlns:ns0='http://purl.org/dc/elements/1.1/' xmlns:ns1='http://schemas.openxmlformats.org/package/2006/metadata/core-properties' " w:xpath="/ns1:coreProperties[1]/ns0:creator[1]" w:storeItemID="{6C3C8BC8-F283-45AE-878A-BAB7291924A1}"/>
                                     <w:text/>
                                   </w:sdtPr>
+                                  <w:sdtEndPr/>
                                   <w:sdtContent>
                                     <w:r>
                                       <w:rPr>
@@ -905,6 +912,7 @@
                                     <w:calendar w:val="gregorian"/>
                                   </w:date>
                                 </w:sdtPr>
+                                <w:sdtEndPr/>
                                 <w:sdtContent>
                                   <w:p>
                                     <w:pPr>
@@ -4131,26 +4139,67 @@
     </w:p>
     <w:p>
       <w:r>
-        <w:t xml:space="preserve">Tout au long de ce semestre nous avons été formés à concevoir une application en réalisant une analyse d’un sujet en proposant une solution à l’aide de diagramme. Ce projet a donc également pour objectif d’appliquer  </w:t>
-      </w:r>
-    </w:p>
-    <w:p/>
+        <w:t>Tout au long de ce semestre nous avons été formés à concevoir une application en réalisant une analyse d’un sujet en proposant une solution à l’aide de diagramme</w:t>
+      </w:r>
+      <w:r>
+        <w:t>s</w:t>
+      </w:r>
+      <w:r>
+        <w:t xml:space="preserve">. Ce projet a donc également pour objectif d’appliquer  </w:t>
+      </w:r>
+    </w:p>
+    <w:p>
+      <w:r>
+        <w:t xml:space="preserve">Vous pourrez retrouver l’intégralité de notre projet sur </w:t>
+      </w:r>
+      <w:r>
+        <w:fldChar w:fldCharType="begin"/>
+      </w:r>
+      <w:r>
+        <w:instrText xml:space="preserve"> HYPERLINK "https://github.com/Nexoz/Spacelib" </w:instrText>
+      </w:r>
+      <w:r>
+        <w:fldChar w:fldCharType="separate"/>
+      </w:r>
+      <w:r>
+        <w:rPr>
+          <w:rStyle w:val="Lienhypertexte"/>
+        </w:rPr>
+        <w:t>GitHub</w:t>
+      </w:r>
+      <w:r>
+        <w:fldChar w:fldCharType="end"/>
+      </w:r>
+      <w:r>
+        <w:t>.</w:t>
+      </w:r>
+      <w:bookmarkStart w:id="2" w:name="_GoBack"/>
+      <w:bookmarkEnd w:id="2"/>
+    </w:p>
     <w:p>
       <w:pPr>
         <w:pStyle w:val="Titre2"/>
       </w:pPr>
-      <w:bookmarkStart w:id="2" w:name="_Toc516613051"/>
+      <w:bookmarkStart w:id="3" w:name="_Toc516613051"/>
       <w:r>
         <w:t>Présentation du sujet</w:t>
       </w:r>
-      <w:bookmarkEnd w:id="2"/>
+      <w:bookmarkEnd w:id="3"/>
     </w:p>
     <w:p>
       <w:r>
         <w:t>Nous devons donc réaliser un</w:t>
       </w:r>
       <w:r>
-        <w:t xml:space="preserve"> service public de transports intergalactiques nommé Spacelib.  Il s’agit d’un service de transport gratuits entre stations spatiales permettant à </w:t>
+        <w:t xml:space="preserve"> service public de transports intergalactiques nommé </w:t>
+      </w:r>
+      <w:proofErr w:type="spellStart"/>
+      <w:r>
+        <w:t>Spacelib</w:t>
+      </w:r>
+      <w:proofErr w:type="spellEnd"/>
+      <w:r>
+        <w:t xml:space="preserve">.  Il s’agit d’un service de transport gratuits entre stations spatiales permettant à </w:t>
       </w:r>
       <w:r>
         <w:t>des usagers</w:t>
@@ -4161,7 +4210,15 @@
     </w:p>
     <w:p>
       <w:r>
-        <w:t>Pour ce faire, nous devons développer le système d’information de Spacelib et les différentes applications suivantes :</w:t>
+        <w:t xml:space="preserve">Pour ce faire, nous devons développer le système d’information de </w:t>
+      </w:r>
+      <w:proofErr w:type="spellStart"/>
+      <w:r>
+        <w:t>Spacelib</w:t>
+      </w:r>
+      <w:proofErr w:type="spellEnd"/>
+      <w:r>
+        <w:t xml:space="preserve"> et les différentes applications suivantes :</w:t>
       </w:r>
     </w:p>
     <w:p>
@@ -4188,7 +4245,30 @@
         <w:t>Un client lourd</w:t>
       </w:r>
       <w:r>
-        <w:t xml:space="preserve"> d’administration. Il permettra de maintenir Spacelib.</w:t>
+        <w:t xml:space="preserve"> d’administration. Il permettra de maintenir </w:t>
+      </w:r>
+      <w:proofErr w:type="spellStart"/>
+      <w:r>
+        <w:t>Spacelib</w:t>
+      </w:r>
+      <w:proofErr w:type="spellEnd"/>
+      <w:r>
+        <w:t>.</w:t>
+      </w:r>
+    </w:p>
+    <w:p>
+      <w:pPr>
+        <w:pStyle w:val="Paragraphedeliste"/>
+        <w:numPr>
+          <w:ilvl w:val="0"/>
+          <w:numId w:val="5"/>
+        </w:numPr>
+      </w:pPr>
+      <w:r>
+        <w:t>Un client léger pour les mécaniciens qui permet de s’occuper des navettes à réviser</w:t>
+      </w:r>
+      <w:r>
+        <w:t>.</w:t>
       </w:r>
     </w:p>
     <w:p>
@@ -4208,14 +4288,14 @@
         </w:sectPr>
       </w:pPr>
       <w:r>
-        <w:t>Un client léger pour les mécaniciens qui permet de s’occuper des navettes à réviser. </w:t>
+        <w:t>Un client léger pour les usagers permettant de voir la carte des différentes stations et de réserver à l’avance un trajet.</w:t>
       </w:r>
     </w:p>
     <w:p>
       <w:pPr>
         <w:pStyle w:val="Titre1"/>
       </w:pPr>
-      <w:bookmarkStart w:id="3" w:name="_Toc516613052"/>
+      <w:bookmarkStart w:id="4" w:name="_Toc516613052"/>
       <w:r>
         <w:lastRenderedPageBreak/>
         <w:t>Diagramme</w:t>
@@ -4229,7 +4309,7 @@
       <w:r>
         <w:t>cas utilisateurs</w:t>
       </w:r>
-      <w:bookmarkEnd w:id="3"/>
+      <w:bookmarkEnd w:id="4"/>
     </w:p>
     <w:p>
       <w:pPr>
@@ -4282,22 +4362,44 @@
         <w:pStyle w:val="Lgende"/>
         <w:jc w:val="center"/>
       </w:pPr>
-      <w:bookmarkStart w:id="4" w:name="_Toc516613091"/>
+      <w:bookmarkStart w:id="5" w:name="_Toc516613091"/>
       <w:r>
         <w:t xml:space="preserve">Figure </w:t>
       </w:r>
-      <w:fldSimple w:instr=" SEQ Figure \* ARABIC ">
-        <w:r>
-          <w:rPr>
-            <w:noProof/>
-          </w:rPr>
-          <w:t>1</w:t>
-        </w:r>
-      </w:fldSimple>
+      <w:r>
+        <w:rPr>
+          <w:noProof/>
+        </w:rPr>
+        <w:fldChar w:fldCharType="begin"/>
+      </w:r>
+      <w:r>
+        <w:rPr>
+          <w:noProof/>
+        </w:rPr>
+        <w:instrText xml:space="preserve"> SEQ Figure \* ARABIC </w:instrText>
+      </w:r>
+      <w:r>
+        <w:rPr>
+          <w:noProof/>
+        </w:rPr>
+        <w:fldChar w:fldCharType="separate"/>
+      </w:r>
+      <w:r>
+        <w:rPr>
+          <w:noProof/>
+        </w:rPr>
+        <w:t>1</w:t>
+      </w:r>
+      <w:r>
+        <w:rPr>
+          <w:noProof/>
+        </w:rPr>
+        <w:fldChar w:fldCharType="end"/>
+      </w:r>
       <w:r>
         <w:t xml:space="preserve"> : UC Usager</w:t>
       </w:r>
-      <w:bookmarkEnd w:id="4"/>
+      <w:bookmarkEnd w:id="5"/>
     </w:p>
     <w:p>
       <w:r>
@@ -4359,22 +4461,44 @@
         <w:pStyle w:val="Lgende"/>
         <w:jc w:val="center"/>
       </w:pPr>
-      <w:bookmarkStart w:id="5" w:name="_Toc516613092"/>
+      <w:bookmarkStart w:id="6" w:name="_Toc516613092"/>
       <w:r>
         <w:t xml:space="preserve">Figure </w:t>
       </w:r>
-      <w:fldSimple w:instr=" SEQ Figure \* ARABIC ">
-        <w:r>
-          <w:rPr>
-            <w:noProof/>
-          </w:rPr>
-          <w:t>2</w:t>
-        </w:r>
-      </w:fldSimple>
+      <w:r>
+        <w:rPr>
+          <w:noProof/>
+        </w:rPr>
+        <w:fldChar w:fldCharType="begin"/>
+      </w:r>
+      <w:r>
+        <w:rPr>
+          <w:noProof/>
+        </w:rPr>
+        <w:instrText xml:space="preserve"> SEQ Figure \* ARABIC </w:instrText>
+      </w:r>
+      <w:r>
+        <w:rPr>
+          <w:noProof/>
+        </w:rPr>
+        <w:fldChar w:fldCharType="separate"/>
+      </w:r>
+      <w:r>
+        <w:rPr>
+          <w:noProof/>
+        </w:rPr>
+        <w:t>2</w:t>
+      </w:r>
+      <w:r>
+        <w:rPr>
+          <w:noProof/>
+        </w:rPr>
+        <w:fldChar w:fldCharType="end"/>
+      </w:r>
       <w:r>
         <w:t xml:space="preserve"> : UC Administrateur</w:t>
       </w:r>
-      <w:bookmarkEnd w:id="5"/>
+      <w:bookmarkEnd w:id="6"/>
     </w:p>
     <w:p>
       <w:r>
@@ -4439,22 +4563,44 @@
         <w:pStyle w:val="Lgende"/>
         <w:jc w:val="center"/>
       </w:pPr>
-      <w:bookmarkStart w:id="6" w:name="_Toc516613093"/>
+      <w:bookmarkStart w:id="7" w:name="_Toc516613093"/>
       <w:r>
         <w:t xml:space="preserve">Figure </w:t>
       </w:r>
-      <w:fldSimple w:instr=" SEQ Figure \* ARABIC ">
-        <w:r>
-          <w:rPr>
-            <w:noProof/>
-          </w:rPr>
-          <w:t>3</w:t>
-        </w:r>
-      </w:fldSimple>
+      <w:r>
+        <w:rPr>
+          <w:noProof/>
+        </w:rPr>
+        <w:fldChar w:fldCharType="begin"/>
+      </w:r>
+      <w:r>
+        <w:rPr>
+          <w:noProof/>
+        </w:rPr>
+        <w:instrText xml:space="preserve"> SEQ Figure \* ARABIC </w:instrText>
+      </w:r>
+      <w:r>
+        <w:rPr>
+          <w:noProof/>
+        </w:rPr>
+        <w:fldChar w:fldCharType="separate"/>
+      </w:r>
+      <w:r>
+        <w:rPr>
+          <w:noProof/>
+        </w:rPr>
+        <w:t>3</w:t>
+      </w:r>
+      <w:r>
+        <w:rPr>
+          <w:noProof/>
+        </w:rPr>
+        <w:fldChar w:fldCharType="end"/>
+      </w:r>
       <w:r>
         <w:t xml:space="preserve"> : UC Mécanicien</w:t>
       </w:r>
-      <w:bookmarkEnd w:id="6"/>
+      <w:bookmarkEnd w:id="7"/>
     </w:p>
     <w:p>
       <w:r>
@@ -4468,11 +4614,11 @@
       <w:pPr>
         <w:pStyle w:val="Titre1"/>
       </w:pPr>
-      <w:bookmarkStart w:id="7" w:name="_Toc516613053"/>
+      <w:bookmarkStart w:id="8" w:name="_Toc516613053"/>
       <w:r>
         <w:t>Diagramme des classes</w:t>
       </w:r>
-      <w:bookmarkEnd w:id="7"/>
+      <w:bookmarkEnd w:id="8"/>
     </w:p>
     <w:p>
       <w:r>
@@ -4542,7 +4688,15 @@
         <w:t xml:space="preserve"> Il s’agit d’une action qui a une date de début et une date de fin</w:t>
       </w:r>
       <w:r>
-        <w:t>. Elle se réalise dans un quai et sur une navette. La date d’opération (dateOperation) correspond à la date où l’opération a été créé.</w:t>
+        <w:t>. Elle se réalise dans un quai et sur une navette. La date d’opération (</w:t>
+      </w:r>
+      <w:proofErr w:type="spellStart"/>
+      <w:r>
+        <w:t>dateOperation</w:t>
+      </w:r>
+      <w:proofErr w:type="spellEnd"/>
+      <w:r>
+        <w:t>) correspond à la date où l’opération a été créé.</w:t>
       </w:r>
     </w:p>
     <w:p>
@@ -4602,7 +4756,15 @@
         <w:t>Station :</w:t>
       </w:r>
       <w:r>
-        <w:t xml:space="preserve"> Ce sont toutes les stations que l’administrateur a créées. Elles font partie de Spacelib. Une station est composée de quais</w:t>
+        <w:t xml:space="preserve"> Ce sont toutes les stations que l’administrateur a créées. Elles font partie de </w:t>
+      </w:r>
+      <w:proofErr w:type="spellStart"/>
+      <w:r>
+        <w:t>Spacelib</w:t>
+      </w:r>
+      <w:proofErr w:type="spellEnd"/>
+      <w:r>
+        <w:t>. Une station est composée de quais</w:t>
       </w:r>
       <w:r>
         <w:t>.</w:t>
@@ -4704,22 +4866,44 @@
                                 <w:noProof/>
                               </w:rPr>
                             </w:pPr>
-                            <w:bookmarkStart w:id="8" w:name="_Toc516613094"/>
+                            <w:bookmarkStart w:id="9" w:name="_Toc516613094"/>
                             <w:r>
                               <w:t xml:space="preserve">Figure </w:t>
                             </w:r>
-                            <w:fldSimple w:instr=" SEQ Figure \* ARABIC ">
-                              <w:r>
-                                <w:rPr>
-                                  <w:noProof/>
-                                </w:rPr>
-                                <w:t>4</w:t>
-                              </w:r>
-                            </w:fldSimple>
+                            <w:r>
+                              <w:rPr>
+                                <w:noProof/>
+                              </w:rPr>
+                              <w:fldChar w:fldCharType="begin"/>
+                            </w:r>
+                            <w:r>
+                              <w:rPr>
+                                <w:noProof/>
+                              </w:rPr>
+                              <w:instrText xml:space="preserve"> SEQ Figure \* ARABIC </w:instrText>
+                            </w:r>
+                            <w:r>
+                              <w:rPr>
+                                <w:noProof/>
+                              </w:rPr>
+                              <w:fldChar w:fldCharType="separate"/>
+                            </w:r>
+                            <w:r>
+                              <w:rPr>
+                                <w:noProof/>
+                              </w:rPr>
+                              <w:t>4</w:t>
+                            </w:r>
+                            <w:r>
+                              <w:rPr>
+                                <w:noProof/>
+                              </w:rPr>
+                              <w:fldChar w:fldCharType="end"/>
+                            </w:r>
                             <w:r>
                               <w:t xml:space="preserve"> : Diagramme des entités</w:t>
                             </w:r>
-                            <w:bookmarkEnd w:id="8"/>
+                            <w:bookmarkEnd w:id="9"/>
                           </w:p>
                         </w:txbxContent>
                       </wps:txbx>
@@ -4838,7 +5022,15 @@
         <w:t>Pour la gestion des navettes à réviser</w:t>
       </w:r>
       <w:r>
-        <w:t xml:space="preserve">, nous avons ajouté un attribut aux navettes (prochaineRévision). </w:t>
+        <w:t>, nous avons ajouté un attribut aux navettes (</w:t>
+      </w:r>
+      <w:proofErr w:type="spellStart"/>
+      <w:r>
+        <w:t>prochaineRévision</w:t>
+      </w:r>
+      <w:proofErr w:type="spellEnd"/>
+      <w:r>
+        <w:t xml:space="preserve">). </w:t>
       </w:r>
       <w:r>
         <w:t xml:space="preserve">Ce compteur est à 0 si la navette vient d’être révisée. Il </w:t>
@@ -5006,14 +5198,36 @@
                             <w:r>
                               <w:t xml:space="preserve">Figure </w:t>
                             </w:r>
-                            <w:fldSimple w:instr=" SEQ Figure \* ARABIC ">
-                              <w:r>
-                                <w:rPr>
-                                  <w:noProof/>
-                                </w:rPr>
-                                <w:t>5</w:t>
-                              </w:r>
-                            </w:fldSimple>
+                            <w:r>
+                              <w:rPr>
+                                <w:noProof/>
+                              </w:rPr>
+                              <w:fldChar w:fldCharType="begin"/>
+                            </w:r>
+                            <w:r>
+                              <w:rPr>
+                                <w:noProof/>
+                              </w:rPr>
+                              <w:instrText xml:space="preserve"> SEQ Figure \* ARABIC </w:instrText>
+                            </w:r>
+                            <w:r>
+                              <w:rPr>
+                                <w:noProof/>
+                              </w:rPr>
+                              <w:fldChar w:fldCharType="separate"/>
+                            </w:r>
+                            <w:r>
+                              <w:rPr>
+                                <w:noProof/>
+                              </w:rPr>
+                              <w:t>5</w:t>
+                            </w:r>
+                            <w:r>
+                              <w:rPr>
+                                <w:noProof/>
+                              </w:rPr>
+                              <w:fldChar w:fldCharType="end"/>
+                            </w:r>
                             <w:r>
                               <w:t xml:space="preserve"> : Diagramme des services</w:t>
                             </w:r>
@@ -5160,28 +5374,36 @@
         </w:rPr>
         <w:br w:type="page"/>
       </w:r>
-      <w:bookmarkStart w:id="12" w:name="_Toc516613054"/>
+      <w:bookmarkStart w:id="11" w:name="_Toc516613054"/>
       <w:r>
         <w:lastRenderedPageBreak/>
         <w:t>Diagrammes Séquences systèmes</w:t>
       </w:r>
+      <w:bookmarkEnd w:id="11"/>
+    </w:p>
+    <w:p>
+      <w:pPr>
+        <w:pStyle w:val="Titre2"/>
+      </w:pPr>
+      <w:bookmarkStart w:id="12" w:name="_Toc516613055"/>
+      <w:r>
+        <w:t xml:space="preserve">Diagramme Séquences systèmes des </w:t>
+      </w:r>
+      <w:proofErr w:type="spellStart"/>
+      <w:r>
+        <w:t>UCs</w:t>
+      </w:r>
+      <w:proofErr w:type="spellEnd"/>
+      <w:r>
+        <w:t xml:space="preserve"> Visiteur</w:t>
+      </w:r>
       <w:bookmarkEnd w:id="12"/>
     </w:p>
-    <w:p>
-      <w:pPr>
-        <w:pStyle w:val="Titre2"/>
-      </w:pPr>
-      <w:bookmarkStart w:id="13" w:name="_Toc516613055"/>
-      <w:r>
-        <w:t>Diagramme Séquences systèmes des UCs Visiteur</w:t>
-      </w:r>
-      <w:bookmarkEnd w:id="13"/>
-    </w:p>
+    <w:bookmarkStart w:id="13" w:name="_Toc516613056"/>
     <w:p>
       <w:pPr>
         <w:pStyle w:val="Titre3"/>
       </w:pPr>
-      <w:bookmarkStart w:id="14" w:name="_Toc516613056"/>
       <w:r>
         <w:rPr>
           <w:noProof/>
@@ -5231,22 +5453,44 @@
                                 <w:noProof/>
                               </w:rPr>
                             </w:pPr>
-                            <w:bookmarkStart w:id="15" w:name="_Toc516613096"/>
+                            <w:bookmarkStart w:id="14" w:name="_Toc516613096"/>
                             <w:r>
                               <w:t xml:space="preserve">Figure </w:t>
                             </w:r>
-                            <w:fldSimple w:instr=" SEQ Figure \* ARABIC ">
-                              <w:r>
-                                <w:rPr>
-                                  <w:noProof/>
-                                </w:rPr>
-                                <w:t>6</w:t>
-                              </w:r>
-                            </w:fldSimple>
+                            <w:r>
+                              <w:rPr>
+                                <w:noProof/>
+                              </w:rPr>
+                              <w:fldChar w:fldCharType="begin"/>
+                            </w:r>
+                            <w:r>
+                              <w:rPr>
+                                <w:noProof/>
+                              </w:rPr>
+                              <w:instrText xml:space="preserve"> SEQ Figure \* ARABIC </w:instrText>
+                            </w:r>
+                            <w:r>
+                              <w:rPr>
+                                <w:noProof/>
+                              </w:rPr>
+                              <w:fldChar w:fldCharType="separate"/>
+                            </w:r>
+                            <w:r>
+                              <w:rPr>
+                                <w:noProof/>
+                              </w:rPr>
+                              <w:t>6</w:t>
+                            </w:r>
+                            <w:r>
+                              <w:rPr>
+                                <w:noProof/>
+                              </w:rPr>
+                              <w:fldChar w:fldCharType="end"/>
+                            </w:r>
                             <w:r>
                               <w:t xml:space="preserve"> : DSS UC Créer un compte</w:t>
                             </w:r>
-                            <w:bookmarkEnd w:id="15"/>
+                            <w:bookmarkEnd w:id="14"/>
                           </w:p>
                         </w:txbxContent>
                       </wps:txbx>
@@ -5370,7 +5614,7 @@
       <w:r>
         <w:t>Créer un compte</w:t>
       </w:r>
-      <w:bookmarkEnd w:id="14"/>
+      <w:bookmarkEnd w:id="13"/>
     </w:p>
     <w:p>
       <w:r>
@@ -5379,11 +5623,11 @@
     </w:p>
     <w:p/>
     <w:p/>
+    <w:bookmarkStart w:id="15" w:name="_Toc516613057"/>
     <w:p>
       <w:pPr>
         <w:pStyle w:val="Titre3"/>
       </w:pPr>
-      <w:bookmarkStart w:id="17" w:name="_Toc516613057"/>
       <w:r>
         <w:rPr>
           <w:noProof/>
@@ -5433,22 +5677,44 @@
                                 <w:noProof/>
                               </w:rPr>
                             </w:pPr>
-                            <w:bookmarkStart w:id="18" w:name="_Toc516613097"/>
+                            <w:bookmarkStart w:id="16" w:name="_Toc516613097"/>
                             <w:r>
                               <w:t xml:space="preserve">Figure </w:t>
                             </w:r>
-                            <w:fldSimple w:instr=" SEQ Figure \* ARABIC ">
-                              <w:r>
-                                <w:rPr>
-                                  <w:noProof/>
-                                </w:rPr>
-                                <w:t>7</w:t>
-                              </w:r>
-                            </w:fldSimple>
+                            <w:r>
+                              <w:rPr>
+                                <w:noProof/>
+                              </w:rPr>
+                              <w:fldChar w:fldCharType="begin"/>
+                            </w:r>
+                            <w:r>
+                              <w:rPr>
+                                <w:noProof/>
+                              </w:rPr>
+                              <w:instrText xml:space="preserve"> SEQ Figure \* ARABIC </w:instrText>
+                            </w:r>
+                            <w:r>
+                              <w:rPr>
+                                <w:noProof/>
+                              </w:rPr>
+                              <w:fldChar w:fldCharType="separate"/>
+                            </w:r>
+                            <w:r>
+                              <w:rPr>
+                                <w:noProof/>
+                              </w:rPr>
+                              <w:t>7</w:t>
+                            </w:r>
+                            <w:r>
+                              <w:rPr>
+                                <w:noProof/>
+                              </w:rPr>
+                              <w:fldChar w:fldCharType="end"/>
+                            </w:r>
                             <w:r>
                               <w:t xml:space="preserve"> : DSS UC s'authentifier</w:t>
                             </w:r>
-                            <w:bookmarkEnd w:id="18"/>
+                            <w:bookmarkEnd w:id="16"/>
                           </w:p>
                         </w:txbxContent>
                       </wps:txbx>
@@ -5565,7 +5831,7 @@
       <w:r>
         <w:t>S’authentifier</w:t>
       </w:r>
-      <w:bookmarkEnd w:id="17"/>
+      <w:bookmarkEnd w:id="15"/>
     </w:p>
     <w:p>
       <w:r>
@@ -5576,7 +5842,7 @@
       <w:pPr>
         <w:pStyle w:val="Titre3"/>
       </w:pPr>
-      <w:bookmarkStart w:id="20" w:name="_Toc516613058"/>
+      <w:bookmarkStart w:id="17" w:name="_Toc516613058"/>
       <w:r>
         <w:rPr>
           <w:noProof/>
@@ -5641,58 +5907,88 @@
       <w:r>
         <w:t>Consulter Station</w:t>
       </w:r>
-      <w:bookmarkEnd w:id="20"/>
+      <w:bookmarkEnd w:id="17"/>
     </w:p>
     <w:p>
       <w:pPr>
         <w:pStyle w:val="Lgende"/>
         <w:jc w:val="center"/>
       </w:pPr>
-      <w:bookmarkStart w:id="21" w:name="_Toc516613098"/>
+      <w:bookmarkStart w:id="18" w:name="_Toc516613098"/>
       <w:r>
         <w:t xml:space="preserve">Figure </w:t>
       </w:r>
-      <w:fldSimple w:instr=" SEQ Figure \* ARABIC ">
-        <w:r>
-          <w:rPr>
-            <w:noProof/>
-          </w:rPr>
-          <w:t>8</w:t>
-        </w:r>
-      </w:fldSimple>
+      <w:r>
+        <w:rPr>
+          <w:noProof/>
+        </w:rPr>
+        <w:fldChar w:fldCharType="begin"/>
+      </w:r>
+      <w:r>
+        <w:rPr>
+          <w:noProof/>
+        </w:rPr>
+        <w:instrText xml:space="preserve"> SEQ Figure \* ARABIC </w:instrText>
+      </w:r>
+      <w:r>
+        <w:rPr>
+          <w:noProof/>
+        </w:rPr>
+        <w:fldChar w:fldCharType="separate"/>
+      </w:r>
+      <w:r>
+        <w:rPr>
+          <w:noProof/>
+        </w:rPr>
+        <w:t>8</w:t>
+      </w:r>
+      <w:r>
+        <w:rPr>
+          <w:noProof/>
+        </w:rPr>
+        <w:fldChar w:fldCharType="end"/>
+      </w:r>
       <w:r>
         <w:t xml:space="preserve"> : DSS UC consulter station</w:t>
       </w:r>
-      <w:bookmarkEnd w:id="21"/>
+      <w:bookmarkEnd w:id="18"/>
     </w:p>
     <w:p/>
     <w:p>
       <w:pPr>
         <w:pStyle w:val="Titre2"/>
       </w:pPr>
-      <w:bookmarkStart w:id="22" w:name="_Toc516613059"/>
-      <w:r>
-        <w:t>Diagrammes Séquences systèmes des Ucs des Usagers</w:t>
-      </w:r>
-      <w:bookmarkEnd w:id="22"/>
+      <w:bookmarkStart w:id="19" w:name="_Toc516613059"/>
+      <w:r>
+        <w:t xml:space="preserve">Diagrammes Séquences systèmes des </w:t>
+      </w:r>
+      <w:proofErr w:type="spellStart"/>
+      <w:r>
+        <w:t>Ucs</w:t>
+      </w:r>
+      <w:proofErr w:type="spellEnd"/>
+      <w:r>
+        <w:t xml:space="preserve"> des Usagers</w:t>
+      </w:r>
+      <w:bookmarkEnd w:id="19"/>
     </w:p>
     <w:p>
       <w:pPr>
         <w:pStyle w:val="Titre3"/>
       </w:pPr>
-      <w:bookmarkStart w:id="23" w:name="_Toc516613060"/>
+      <w:bookmarkStart w:id="20" w:name="_Toc516613060"/>
       <w:r>
         <w:t>Réserver Navette</w:t>
       </w:r>
-      <w:bookmarkEnd w:id="23"/>
+      <w:bookmarkEnd w:id="20"/>
     </w:p>
     <w:p/>
     <w:p/>
+    <w:bookmarkStart w:id="21" w:name="_Toc516613061"/>
     <w:p>
       <w:pPr>
         <w:pStyle w:val="Titre3"/>
       </w:pPr>
-      <w:bookmarkStart w:id="24" w:name="_Toc516613061"/>
       <w:r>
         <w:rPr>
           <w:noProof/>
@@ -5742,22 +6038,44 @@
                                 <w:noProof/>
                               </w:rPr>
                             </w:pPr>
-                            <w:bookmarkStart w:id="25" w:name="_Toc516613099"/>
+                            <w:bookmarkStart w:id="22" w:name="_Toc516613099"/>
                             <w:r>
                               <w:t xml:space="preserve">Figure </w:t>
                             </w:r>
-                            <w:fldSimple w:instr=" SEQ Figure \* ARABIC ">
-                              <w:r>
-                                <w:rPr>
-                                  <w:noProof/>
-                                </w:rPr>
-                                <w:t>9</w:t>
-                              </w:r>
-                            </w:fldSimple>
+                            <w:r>
+                              <w:rPr>
+                                <w:noProof/>
+                              </w:rPr>
+                              <w:fldChar w:fldCharType="begin"/>
+                            </w:r>
+                            <w:r>
+                              <w:rPr>
+                                <w:noProof/>
+                              </w:rPr>
+                              <w:instrText xml:space="preserve"> SEQ Figure \* ARABIC </w:instrText>
+                            </w:r>
+                            <w:r>
+                              <w:rPr>
+                                <w:noProof/>
+                              </w:rPr>
+                              <w:fldChar w:fldCharType="separate"/>
+                            </w:r>
+                            <w:r>
+                              <w:rPr>
+                                <w:noProof/>
+                              </w:rPr>
+                              <w:t>9</w:t>
+                            </w:r>
+                            <w:r>
+                              <w:rPr>
+                                <w:noProof/>
+                              </w:rPr>
+                              <w:fldChar w:fldCharType="end"/>
+                            </w:r>
                             <w:r>
                               <w:t xml:space="preserve"> : DSS UC Démarrer voyage</w:t>
                             </w:r>
-                            <w:bookmarkEnd w:id="25"/>
+                            <w:bookmarkEnd w:id="22"/>
                           </w:p>
                         </w:txbxContent>
                       </wps:txbx>
@@ -5881,15 +6199,15 @@
       <w:r>
         <w:t>Démarrer voyage</w:t>
       </w:r>
-      <w:bookmarkEnd w:id="24"/>
+      <w:bookmarkEnd w:id="21"/>
     </w:p>
     <w:p/>
     <w:p/>
+    <w:bookmarkStart w:id="23" w:name="_Toc516613062"/>
     <w:p>
       <w:pPr>
         <w:pStyle w:val="Titre3"/>
       </w:pPr>
-      <w:bookmarkStart w:id="27" w:name="_Toc516613062"/>
       <w:r>
         <w:rPr>
           <w:noProof/>
@@ -5940,22 +6258,44 @@
                                 <w:noProof/>
                               </w:rPr>
                             </w:pPr>
-                            <w:bookmarkStart w:id="28" w:name="_Toc516613100"/>
+                            <w:bookmarkStart w:id="24" w:name="_Toc516613100"/>
                             <w:r>
                               <w:t xml:space="preserve">Figure </w:t>
                             </w:r>
-                            <w:fldSimple w:instr=" SEQ Figure \* ARABIC ">
-                              <w:r>
-                                <w:rPr>
-                                  <w:noProof/>
-                                </w:rPr>
-                                <w:t>10</w:t>
-                              </w:r>
-                            </w:fldSimple>
+                            <w:r>
+                              <w:rPr>
+                                <w:noProof/>
+                              </w:rPr>
+                              <w:fldChar w:fldCharType="begin"/>
+                            </w:r>
+                            <w:r>
+                              <w:rPr>
+                                <w:noProof/>
+                              </w:rPr>
+                              <w:instrText xml:space="preserve"> SEQ Figure \* ARABIC </w:instrText>
+                            </w:r>
+                            <w:r>
+                              <w:rPr>
+                                <w:noProof/>
+                              </w:rPr>
+                              <w:fldChar w:fldCharType="separate"/>
+                            </w:r>
+                            <w:r>
+                              <w:rPr>
+                                <w:noProof/>
+                              </w:rPr>
+                              <w:t>10</w:t>
+                            </w:r>
+                            <w:r>
+                              <w:rPr>
+                                <w:noProof/>
+                              </w:rPr>
+                              <w:fldChar w:fldCharType="end"/>
+                            </w:r>
                             <w:r>
                               <w:t xml:space="preserve"> : DSS UC terminer voyage</w:t>
                             </w:r>
-                            <w:bookmarkEnd w:id="28"/>
+                            <w:bookmarkEnd w:id="24"/>
                           </w:p>
                         </w:txbxContent>
                       </wps:txbx>
@@ -6072,7 +6412,7 @@
       <w:r>
         <w:t>Terminer voyage</w:t>
       </w:r>
-      <w:bookmarkEnd w:id="27"/>
+      <w:bookmarkEnd w:id="23"/>
     </w:p>
     <w:p/>
     <w:p/>
@@ -6080,11 +6420,11 @@
       <w:pPr>
         <w:pStyle w:val="Titre3"/>
       </w:pPr>
-      <w:bookmarkStart w:id="30" w:name="_Toc516613063"/>
+      <w:bookmarkStart w:id="25" w:name="_Toc516613063"/>
       <w:r>
         <w:t>Annuler réservation</w:t>
       </w:r>
-      <w:bookmarkEnd w:id="30"/>
+      <w:bookmarkEnd w:id="25"/>
     </w:p>
     <w:p/>
     <w:p/>
@@ -6092,21 +6432,29 @@
       <w:pPr>
         <w:pStyle w:val="Titre2"/>
       </w:pPr>
-      <w:bookmarkStart w:id="31" w:name="_Toc516613064"/>
-      <w:r>
-        <w:t>Diagrammes Séquences systèmes des UCs du mécanicien</w:t>
-      </w:r>
-      <w:bookmarkEnd w:id="31"/>
+      <w:bookmarkStart w:id="26" w:name="_Toc516613064"/>
+      <w:r>
+        <w:t xml:space="preserve">Diagrammes Séquences systèmes des </w:t>
+      </w:r>
+      <w:proofErr w:type="spellStart"/>
+      <w:r>
+        <w:t>UCs</w:t>
+      </w:r>
+      <w:proofErr w:type="spellEnd"/>
+      <w:r>
+        <w:t xml:space="preserve"> du mécanicien</w:t>
+      </w:r>
+      <w:bookmarkEnd w:id="26"/>
     </w:p>
     <w:p>
       <w:pPr>
         <w:pStyle w:val="Titre3"/>
       </w:pPr>
-      <w:bookmarkStart w:id="32" w:name="_Toc516613065"/>
+      <w:bookmarkStart w:id="27" w:name="_Toc516613065"/>
       <w:r>
         <w:t>S’authentifier</w:t>
       </w:r>
-      <w:bookmarkEnd w:id="32"/>
+      <w:bookmarkEnd w:id="27"/>
     </w:p>
     <w:p/>
     <w:p/>
@@ -6114,11 +6462,11 @@
       <w:pPr>
         <w:pStyle w:val="Titre3"/>
       </w:pPr>
-      <w:bookmarkStart w:id="33" w:name="_Toc516613066"/>
+      <w:bookmarkStart w:id="28" w:name="_Toc516613066"/>
       <w:r>
         <w:t>Lister révisions à faire</w:t>
       </w:r>
-      <w:bookmarkEnd w:id="33"/>
+      <w:bookmarkEnd w:id="28"/>
     </w:p>
     <w:p/>
     <w:p/>
@@ -6126,12 +6474,12 @@
       <w:pPr>
         <w:pStyle w:val="Titre3"/>
       </w:pPr>
-      <w:bookmarkStart w:id="34" w:name="_Toc516613067"/>
+      <w:bookmarkStart w:id="29" w:name="_Toc516613067"/>
       <w:r>
         <w:lastRenderedPageBreak/>
         <w:t>Sélectionner Révision</w:t>
       </w:r>
-      <w:bookmarkEnd w:id="34"/>
+      <w:bookmarkEnd w:id="29"/>
     </w:p>
     <w:p/>
     <w:p/>
@@ -6139,11 +6487,11 @@
       <w:pPr>
         <w:pStyle w:val="Titre3"/>
       </w:pPr>
-      <w:bookmarkStart w:id="35" w:name="_Toc516613068"/>
+      <w:bookmarkStart w:id="30" w:name="_Toc516613068"/>
       <w:r>
         <w:t>Finaliser révision</w:t>
       </w:r>
-      <w:bookmarkEnd w:id="35"/>
+      <w:bookmarkEnd w:id="30"/>
     </w:p>
     <w:p/>
     <w:p/>
@@ -6151,68 +6499,76 @@
       <w:pPr>
         <w:pStyle w:val="Titre2"/>
       </w:pPr>
-      <w:bookmarkStart w:id="36" w:name="_Toc516613069"/>
-      <w:r>
-        <w:t>Diagramme Séquences systèmes des UCs de l’administrateur</w:t>
+      <w:bookmarkStart w:id="31" w:name="_Toc516613069"/>
+      <w:r>
+        <w:t xml:space="preserve">Diagramme Séquences systèmes des </w:t>
+      </w:r>
+      <w:proofErr w:type="spellStart"/>
+      <w:r>
+        <w:t>UCs</w:t>
+      </w:r>
+      <w:proofErr w:type="spellEnd"/>
+      <w:r>
+        <w:t xml:space="preserve"> de l’administrateur</w:t>
+      </w:r>
+      <w:bookmarkEnd w:id="31"/>
+    </w:p>
+    <w:p>
+      <w:pPr>
+        <w:pStyle w:val="Titre3"/>
+      </w:pPr>
+      <w:bookmarkStart w:id="32" w:name="_Toc516613070"/>
+      <w:r>
+        <w:t>Ajouter Station</w:t>
+      </w:r>
+      <w:bookmarkEnd w:id="32"/>
+    </w:p>
+    <w:p/>
+    <w:p>
+      <w:pPr>
+        <w:pStyle w:val="Titre3"/>
+      </w:pPr>
+      <w:bookmarkStart w:id="33" w:name="_Toc516613071"/>
+      <w:r>
+        <w:t>Ajouter Quai</w:t>
+      </w:r>
+      <w:bookmarkEnd w:id="33"/>
+    </w:p>
+    <w:p/>
+    <w:p>
+      <w:pPr>
+        <w:pStyle w:val="Titre3"/>
+      </w:pPr>
+      <w:bookmarkStart w:id="34" w:name="_Toc516613072"/>
+      <w:r>
+        <w:t>Ajouter navette</w:t>
+      </w:r>
+      <w:bookmarkEnd w:id="34"/>
+    </w:p>
+    <w:p/>
+    <w:p>
+      <w:pPr>
+        <w:pStyle w:val="Titre3"/>
+      </w:pPr>
+      <w:bookmarkStart w:id="35" w:name="_Toc516613073"/>
+      <w:r>
+        <w:t>Créer mécanicien</w:t>
+      </w:r>
+      <w:bookmarkEnd w:id="35"/>
+    </w:p>
+    <w:p/>
+    <w:p>
+      <w:pPr>
+        <w:pStyle w:val="Titre1"/>
+      </w:pPr>
+      <w:bookmarkStart w:id="36" w:name="_Toc516613074"/>
+      <w:r>
+        <w:t xml:space="preserve">Diagramme des </w:t>
+      </w:r>
+      <w:r>
+        <w:t>composants</w:t>
       </w:r>
       <w:bookmarkEnd w:id="36"/>
-    </w:p>
-    <w:p>
-      <w:pPr>
-        <w:pStyle w:val="Titre3"/>
-      </w:pPr>
-      <w:bookmarkStart w:id="37" w:name="_Toc516613070"/>
-      <w:r>
-        <w:t>Ajouter Station</w:t>
-      </w:r>
-      <w:bookmarkEnd w:id="37"/>
-    </w:p>
-    <w:p/>
-    <w:p>
-      <w:pPr>
-        <w:pStyle w:val="Titre3"/>
-      </w:pPr>
-      <w:bookmarkStart w:id="38" w:name="_Toc516613071"/>
-      <w:r>
-        <w:t>Ajouter Quai</w:t>
-      </w:r>
-      <w:bookmarkEnd w:id="38"/>
-    </w:p>
-    <w:p/>
-    <w:p>
-      <w:pPr>
-        <w:pStyle w:val="Titre3"/>
-      </w:pPr>
-      <w:bookmarkStart w:id="39" w:name="_Toc516613072"/>
-      <w:r>
-        <w:t>Ajouter navette</w:t>
-      </w:r>
-      <w:bookmarkEnd w:id="39"/>
-    </w:p>
-    <w:p/>
-    <w:p>
-      <w:pPr>
-        <w:pStyle w:val="Titre3"/>
-      </w:pPr>
-      <w:bookmarkStart w:id="40" w:name="_Toc516613073"/>
-      <w:r>
-        <w:t>Créer mécanicien</w:t>
-      </w:r>
-      <w:bookmarkEnd w:id="40"/>
-    </w:p>
-    <w:p/>
-    <w:p>
-      <w:pPr>
-        <w:pStyle w:val="Titre1"/>
-      </w:pPr>
-      <w:bookmarkStart w:id="41" w:name="_Toc516613074"/>
-      <w:r>
-        <w:t xml:space="preserve">Diagramme des </w:t>
-      </w:r>
-      <w:r>
-        <w:t>composants</w:t>
-      </w:r>
-      <w:bookmarkEnd w:id="41"/>
     </w:p>
     <w:p/>
     <w:p/>
@@ -6233,23 +6589,23 @@
       <w:pPr>
         <w:pStyle w:val="Titre1"/>
       </w:pPr>
-      <w:bookmarkStart w:id="42" w:name="_Toc516613075"/>
+      <w:bookmarkStart w:id="37" w:name="_Toc516613075"/>
       <w:r>
         <w:lastRenderedPageBreak/>
         <w:t>Interfaces des applications</w:t>
       </w:r>
-      <w:bookmarkEnd w:id="42"/>
+      <w:bookmarkEnd w:id="37"/>
     </w:p>
     <w:p/>
     <w:p>
       <w:pPr>
         <w:pStyle w:val="Titre2"/>
       </w:pPr>
-      <w:bookmarkStart w:id="43" w:name="_Toc516613076"/>
+      <w:bookmarkStart w:id="38" w:name="_Toc516613076"/>
       <w:r>
         <w:t>Application d’administration</w:t>
       </w:r>
-      <w:bookmarkEnd w:id="43"/>
+      <w:bookmarkEnd w:id="38"/>
     </w:p>
     <w:p/>
     <w:p/>
@@ -6257,11 +6613,11 @@
       <w:pPr>
         <w:pStyle w:val="Titre2"/>
       </w:pPr>
-      <w:bookmarkStart w:id="44" w:name="_Toc516613077"/>
+      <w:bookmarkStart w:id="39" w:name="_Toc516613077"/>
       <w:r>
         <w:t>Bornes</w:t>
       </w:r>
-      <w:bookmarkEnd w:id="44"/>
+      <w:bookmarkEnd w:id="39"/>
     </w:p>
     <w:p>
       <w:r>
@@ -6494,14 +6850,14 @@
       <w:pPr>
         <w:pStyle w:val="Titre2"/>
       </w:pPr>
-      <w:bookmarkStart w:id="45" w:name="_Toc516613078"/>
+      <w:bookmarkStart w:id="40" w:name="_Toc516613078"/>
       <w:r>
         <w:t xml:space="preserve">Application des </w:t>
       </w:r>
       <w:r>
         <w:t>mécaniciens</w:t>
       </w:r>
-      <w:bookmarkEnd w:id="45"/>
+      <w:bookmarkEnd w:id="40"/>
     </w:p>
     <w:p/>
     <w:p/>
@@ -6510,11 +6866,11 @@
       <w:pPr>
         <w:pStyle w:val="Titre2"/>
       </w:pPr>
-      <w:bookmarkStart w:id="46" w:name="_Toc516613079"/>
+      <w:bookmarkStart w:id="41" w:name="_Toc516613079"/>
       <w:r>
         <w:t>Application web pour les usagers</w:t>
       </w:r>
-      <w:bookmarkEnd w:id="46"/>
+      <w:bookmarkEnd w:id="41"/>
     </w:p>
     <w:p>
       <w:pPr>
@@ -6531,22 +6887,22 @@
       <w:pPr>
         <w:pStyle w:val="Titre1"/>
       </w:pPr>
-      <w:bookmarkStart w:id="47" w:name="_Toc516613080"/>
+      <w:bookmarkStart w:id="42" w:name="_Toc516613080"/>
       <w:r>
         <w:lastRenderedPageBreak/>
         <w:t>Jeux de données</w:t>
       </w:r>
-      <w:bookmarkEnd w:id="47"/>
+      <w:bookmarkEnd w:id="42"/>
     </w:p>
     <w:p>
       <w:pPr>
         <w:pStyle w:val="Titre2"/>
       </w:pPr>
-      <w:bookmarkStart w:id="48" w:name="_Toc516613081"/>
+      <w:bookmarkStart w:id="43" w:name="_Toc516613081"/>
       <w:r>
         <w:t>Quais</w:t>
       </w:r>
-      <w:bookmarkEnd w:id="48"/>
+      <w:bookmarkEnd w:id="43"/>
     </w:p>
     <w:p>
       <w:r>
@@ -6597,11 +6953,11 @@
       <w:pPr>
         <w:pStyle w:val="Titre2"/>
       </w:pPr>
-      <w:bookmarkStart w:id="49" w:name="_Toc516613082"/>
+      <w:bookmarkStart w:id="44" w:name="_Toc516613082"/>
       <w:r>
         <w:t>Navettes</w:t>
       </w:r>
-      <w:bookmarkEnd w:id="49"/>
+      <w:bookmarkEnd w:id="44"/>
       <w:r>
         <w:t> </w:t>
       </w:r>
@@ -6652,11 +7008,11 @@
       <w:pPr>
         <w:pStyle w:val="Titre2"/>
       </w:pPr>
-      <w:bookmarkStart w:id="50" w:name="_Toc516613083"/>
+      <w:bookmarkStart w:id="45" w:name="_Toc516613083"/>
       <w:r>
         <w:t>Usager</w:t>
       </w:r>
-      <w:bookmarkEnd w:id="50"/>
+      <w:bookmarkEnd w:id="45"/>
     </w:p>
     <w:p>
       <w:r>
@@ -6704,11 +7060,11 @@
       <w:pPr>
         <w:pStyle w:val="Titre2"/>
       </w:pPr>
-      <w:bookmarkStart w:id="51" w:name="_Toc516613084"/>
+      <w:bookmarkStart w:id="46" w:name="_Toc516613084"/>
       <w:r>
         <w:t>Station</w:t>
       </w:r>
-      <w:bookmarkEnd w:id="51"/>
+      <w:bookmarkEnd w:id="46"/>
     </w:p>
     <w:p>
       <w:r>
@@ -6782,12 +7138,12 @@
       <w:pPr>
         <w:pStyle w:val="Titre1"/>
       </w:pPr>
-      <w:bookmarkStart w:id="52" w:name="_Toc516613085"/>
+      <w:bookmarkStart w:id="47" w:name="_Toc516613085"/>
       <w:r>
         <w:lastRenderedPageBreak/>
         <w:t>Tests</w:t>
       </w:r>
-      <w:bookmarkEnd w:id="52"/>
+      <w:bookmarkEnd w:id="47"/>
       <w:r>
         <w:t> </w:t>
       </w:r>
@@ -6796,21 +7152,21 @@
       <w:pPr>
         <w:pStyle w:val="Titre2"/>
       </w:pPr>
-      <w:bookmarkStart w:id="53" w:name="_Toc516613086"/>
+      <w:bookmarkStart w:id="48" w:name="_Toc516613086"/>
       <w:r>
         <w:t>Tests de la borne</w:t>
       </w:r>
-      <w:bookmarkEnd w:id="53"/>
+      <w:bookmarkEnd w:id="48"/>
     </w:p>
     <w:p>
       <w:pPr>
         <w:pStyle w:val="Titre3"/>
       </w:pPr>
-      <w:bookmarkStart w:id="54" w:name="_Toc516613087"/>
+      <w:bookmarkStart w:id="49" w:name="_Toc516613087"/>
       <w:r>
         <w:t>Test pas de quai disponible à l’arrivée</w:t>
       </w:r>
-      <w:bookmarkEnd w:id="54"/>
+      <w:bookmarkEnd w:id="49"/>
     </w:p>
     <w:p>
       <w:r>
@@ -6823,7 +7179,21 @@
         <w:t>le jeu</w:t>
       </w:r>
       <w:r>
-        <w:t xml:space="preserve"> d’essai, la station Dimidium possède des quais dont 3 ont une navette arrimé et le 4ème quai est réservé.</w:t>
+        <w:t xml:space="preserve"> d’essai, la station </w:t>
+      </w:r>
+      <w:proofErr w:type="spellStart"/>
+      <w:r>
+        <w:t>Dimidium</w:t>
+      </w:r>
+      <w:proofErr w:type="spellEnd"/>
+      <w:r>
+        <w:t xml:space="preserve"> possède des quais dont 3 ont une navette arrimé</w:t>
+      </w:r>
+      <w:r>
+        <w:t>e</w:t>
+      </w:r>
+      <w:r>
+        <w:t xml:space="preserve"> et le 4ème quai est réservé.</w:t>
       </w:r>
     </w:p>
     <w:p>
@@ -6880,11 +7250,11 @@
       <w:pPr>
         <w:pStyle w:val="Titre3"/>
       </w:pPr>
-      <w:bookmarkStart w:id="55" w:name="_Toc516613088"/>
+      <w:bookmarkStart w:id="50" w:name="_Toc516613088"/>
       <w:r>
         <w:t>Test pas de navette disponible dans la station de départ</w:t>
       </w:r>
-      <w:bookmarkEnd w:id="55"/>
+      <w:bookmarkEnd w:id="50"/>
     </w:p>
     <w:p>
       <w:r>
@@ -7022,11 +7392,11 @@
       <w:pPr>
         <w:pStyle w:val="Titre3"/>
       </w:pPr>
-      <w:bookmarkStart w:id="56" w:name="_Toc516613089"/>
+      <w:bookmarkStart w:id="51" w:name="_Toc516613089"/>
       <w:r>
         <w:t>Test où tout se passe bien</w:t>
       </w:r>
-      <w:bookmarkEnd w:id="56"/>
+      <w:bookmarkEnd w:id="51"/>
     </w:p>
     <w:p>
       <w:r>
@@ -7156,12 +7526,12 @@
           <w:numId w:val="0"/>
         </w:numPr>
       </w:pPr>
-      <w:bookmarkStart w:id="57" w:name="_Toc516613090"/>
+      <w:bookmarkStart w:id="52" w:name="_Toc516613090"/>
       <w:r>
         <w:lastRenderedPageBreak/>
         <w:t>Table des illustrations</w:t>
       </w:r>
-      <w:bookmarkEnd w:id="57"/>
+      <w:bookmarkEnd w:id="52"/>
     </w:p>
     <w:p>
       <w:pPr>
@@ -7876,8 +8246,6 @@
       <w:r>
         <w:fldChar w:fldCharType="end"/>
       </w:r>
-      <w:bookmarkStart w:id="58" w:name="_GoBack"/>
-      <w:bookmarkEnd w:id="58"/>
     </w:p>
     <w:sectPr>
       <w:pgSz w:w="11906" w:h="16838"/>
@@ -7925,6 +8293,7 @@
         <w:docPartUnique/>
       </w:docPartObj>
     </w:sdtPr>
+    <w:sdtEndPr/>
     <w:sdtContent>
       <w:sdt>
         <w:sdtPr>
@@ -7934,6 +8303,7 @@
             <w:docPartUnique/>
           </w:docPartObj>
         </w:sdtPr>
+        <w:sdtEndPr/>
         <w:sdtContent>
           <w:p>
             <w:pPr>
@@ -8053,6 +8423,7 @@
         <w:docPartUnique/>
       </w:docPartObj>
     </w:sdtPr>
+    <w:sdtEndPr/>
     <w:sdtContent>
       <w:sdt>
         <w:sdtPr>
@@ -8062,6 +8433,7 @@
             <w:docPartUnique/>
           </w:docPartObj>
         </w:sdtPr>
+        <w:sdtEndPr/>
         <w:sdtContent>
           <w:p>
             <w:pPr>
@@ -8091,6 +8463,7 @@
         <w:docPartUnique/>
       </w:docPartObj>
     </w:sdtPr>
+    <w:sdtEndPr/>
     <w:sdtContent>
       <w:sdt>
         <w:sdtPr>
@@ -8100,6 +8473,7 @@
             <w:docPartUnique/>
           </w:docPartObj>
         </w:sdtPr>
+        <w:sdtEndPr/>
         <w:sdtContent>
           <w:p>
             <w:pPr>
@@ -9523,6 +9897,18 @@
       <w:spacing w:after="0"/>
     </w:pPr>
   </w:style>
+  <w:style w:type="character" w:styleId="Mentionnonrsolue">
+    <w:name w:val="Unresolved Mention"/>
+    <w:basedOn w:val="Policepardfaut"/>
+    <w:uiPriority w:val="99"/>
+    <w:semiHidden/>
+    <w:unhideWhenUsed/>
+    <w:rsid w:val="006E2CBB"/>
+    <w:rPr>
+      <w:color w:val="605E5C"/>
+      <w:shd w:val="clear" w:color="auto" w:fill="E1DFDD"/>
+    </w:rPr>
+  </w:style>
 </w:styles>
 </file>
 
@@ -9845,7 +10231,7 @@
 </file>
 
 <file path=customXml/itemProps2.xml><?xml version="1.0" encoding="utf-8"?>
-<ds:datastoreItem xmlns:ds="http://schemas.openxmlformats.org/officeDocument/2006/customXml" ds:itemID="{0DC1AB39-E120-4541-8821-3E16CD543808}">
+<ds:datastoreItem xmlns:ds="http://schemas.openxmlformats.org/officeDocument/2006/customXml" ds:itemID="{421242B9-DEB7-9945-B751-CC5BD550EE37}">
   <ds:schemaRefs>
     <ds:schemaRef ds:uri="http://schemas.openxmlformats.org/officeDocument/2006/bibliography"/>
   </ds:schemaRefs>

</xml_diff>